<commit_message>
A tesztelési terv végleges formálja.
A táblázatok kitöltésre kerültek illetve néhány adat kiegészítésre került.
</commit_message>
<xml_diff>
--- a/Documents/Tesztelési terv.docx
+++ b/Documents/Tesztelési terv.docx
@@ -1,6 +1,6 @@
 
 <file path=word/document.xml><?xml version="1.0" encoding="utf-8"?>
-<w:document xmlns:wpc="http://schemas.microsoft.com/office/word/2010/wordprocessingCanvas" xmlns:cx="http://schemas.microsoft.com/office/drawing/2014/chartex" xmlns:cx1="http://schemas.microsoft.com/office/drawing/2015/9/8/chartex" xmlns:mc="http://schemas.openxmlformats.org/markup-compatibility/2006" xmlns:o="urn:schemas-microsoft-com:office:office" xmlns:r="http://schemas.openxmlformats.org/officeDocument/2006/relationships" xmlns:m="http://schemas.openxmlformats.org/officeDocument/2006/math" xmlns:v="urn:schemas-microsoft-com:vml" xmlns:wp14="http://schemas.microsoft.com/office/word/2010/wordprocessingDrawing" xmlns:wp="http://schemas.openxmlformats.org/drawingml/2006/wordprocessingDrawing" xmlns:w10="urn:schemas-microsoft-com:office:word" xmlns:w="http://schemas.openxmlformats.org/wordprocessingml/2006/main" xmlns:w14="http://schemas.microsoft.com/office/word/2010/wordml" xmlns:w15="http://schemas.microsoft.com/office/word/2012/wordml" xmlns:w16se="http://schemas.microsoft.com/office/word/2015/wordml/symex" xmlns:wpg="http://schemas.microsoft.com/office/word/2010/wordprocessingGroup" xmlns:wpi="http://schemas.microsoft.com/office/word/2010/wordprocessingInk" xmlns:wne="http://schemas.microsoft.com/office/word/2006/wordml" xmlns:wps="http://schemas.microsoft.com/office/word/2010/wordprocessingShape" mc:Ignorable="w14 w15 w16se wp14">
+<w:document xmlns:wpc="http://schemas.microsoft.com/office/word/2010/wordprocessingCanvas" xmlns:cx="http://schemas.microsoft.com/office/drawing/2014/chartex" xmlns:mc="http://schemas.openxmlformats.org/markup-compatibility/2006" xmlns:o="urn:schemas-microsoft-com:office:office" xmlns:r="http://schemas.openxmlformats.org/officeDocument/2006/relationships" xmlns:m="http://schemas.openxmlformats.org/officeDocument/2006/math" xmlns:v="urn:schemas-microsoft-com:vml" xmlns:wp14="http://schemas.microsoft.com/office/word/2010/wordprocessingDrawing" xmlns:wp="http://schemas.openxmlformats.org/drawingml/2006/wordprocessingDrawing" xmlns:w10="urn:schemas-microsoft-com:office:word" xmlns:w="http://schemas.openxmlformats.org/wordprocessingml/2006/main" xmlns:w14="http://schemas.microsoft.com/office/word/2010/wordml" xmlns:w15="http://schemas.microsoft.com/office/word/2012/wordml" xmlns:w16se="http://schemas.microsoft.com/office/word/2015/wordml/symex" xmlns:wpg="http://schemas.microsoft.com/office/word/2010/wordprocessingGroup" xmlns:wpi="http://schemas.microsoft.com/office/word/2010/wordprocessingInk" xmlns:wne="http://schemas.microsoft.com/office/word/2006/wordml" xmlns:wps="http://schemas.microsoft.com/office/word/2010/wordprocessingShape" mc:Ignorable="w14 w15 w16se wp14">
   <w:body>
     <w:p>
       <w:pPr>
@@ -38,7 +38,520 @@
     </w:p>
     <w:p>
       <w:pPr>
-        <w:jc w:val="center"/>
+        <w:rPr>
+          <w:sz w:val="24"/>
+          <w:szCs w:val="24"/>
+        </w:rPr>
+      </w:pPr>
+    </w:p>
+    <w:p>
+      <w:pPr>
+        <w:ind w:firstLine="284"/>
+        <w:rPr>
+          <w:sz w:val="24"/>
+          <w:szCs w:val="24"/>
+        </w:rPr>
+      </w:pPr>
+      <w:r>
+        <w:rPr>
+          <w:sz w:val="24"/>
+          <w:szCs w:val="24"/>
+        </w:rPr>
+        <w:t xml:space="preserve">A csapatunk két nagyobb csoportból áll, </w:t>
+      </w:r>
+      <w:r>
+        <w:rPr>
+          <w:b/>
+          <w:sz w:val="24"/>
+          <w:szCs w:val="24"/>
+        </w:rPr>
+        <w:t>frontend</w:t>
+      </w:r>
+      <w:r>
+        <w:rPr>
+          <w:sz w:val="24"/>
+          <w:szCs w:val="24"/>
+        </w:rPr>
+        <w:t xml:space="preserve"> és </w:t>
+      </w:r>
+      <w:r>
+        <w:rPr>
+          <w:b/>
+          <w:sz w:val="24"/>
+          <w:szCs w:val="24"/>
+        </w:rPr>
+        <w:t>backend</w:t>
+      </w:r>
+      <w:r>
+        <w:rPr>
+          <w:sz w:val="24"/>
+          <w:szCs w:val="24"/>
+        </w:rPr>
+        <w:t xml:space="preserve">. A frontend </w:t>
+      </w:r>
+      <w:r>
+        <w:rPr>
+          <w:b/>
+          <w:sz w:val="24"/>
+          <w:szCs w:val="24"/>
+        </w:rPr>
+        <w:t>HTML</w:t>
+      </w:r>
+      <w:r>
+        <w:rPr>
+          <w:sz w:val="24"/>
+          <w:szCs w:val="24"/>
+        </w:rPr>
+        <w:t xml:space="preserve">, </w:t>
+      </w:r>
+      <w:r>
+        <w:rPr>
+          <w:b/>
+          <w:sz w:val="24"/>
+          <w:szCs w:val="24"/>
+        </w:rPr>
+        <w:t>CSS</w:t>
+      </w:r>
+      <w:r>
+        <w:rPr>
+          <w:sz w:val="24"/>
+          <w:szCs w:val="24"/>
+        </w:rPr>
+        <w:t xml:space="preserve"> és </w:t>
+      </w:r>
+      <w:r>
+        <w:rPr>
+          <w:b/>
+          <w:sz w:val="24"/>
+          <w:szCs w:val="24"/>
+        </w:rPr>
+        <w:t>Java</w:t>
+      </w:r>
+      <w:r>
+        <w:rPr>
+          <w:sz w:val="24"/>
+          <w:szCs w:val="24"/>
+        </w:rPr>
+        <w:t xml:space="preserve"> </w:t>
+      </w:r>
+      <w:proofErr w:type="gramStart"/>
+      <w:r>
+        <w:rPr>
+          <w:b/>
+          <w:sz w:val="24"/>
+          <w:szCs w:val="24"/>
+        </w:rPr>
+        <w:t>Script</w:t>
+      </w:r>
+      <w:r>
+        <w:rPr>
+          <w:sz w:val="24"/>
+          <w:szCs w:val="24"/>
+        </w:rPr>
+        <w:t>-el</w:t>
+      </w:r>
+      <w:proofErr w:type="gramEnd"/>
+      <w:r>
+        <w:rPr>
+          <w:sz w:val="24"/>
+          <w:szCs w:val="24"/>
+        </w:rPr>
+        <w:t xml:space="preserve"> míg a backend </w:t>
+      </w:r>
+      <w:proofErr w:type="spellStart"/>
+      <w:r>
+        <w:rPr>
+          <w:b/>
+          <w:sz w:val="24"/>
+          <w:szCs w:val="24"/>
+        </w:rPr>
+        <w:t>MongoDB</w:t>
+      </w:r>
+      <w:proofErr w:type="spellEnd"/>
+      <w:r>
+        <w:rPr>
+          <w:sz w:val="24"/>
+          <w:szCs w:val="24"/>
+        </w:rPr>
+        <w:t xml:space="preserve">, </w:t>
+      </w:r>
+      <w:r>
+        <w:rPr>
+          <w:b/>
+          <w:sz w:val="24"/>
+          <w:szCs w:val="24"/>
+        </w:rPr>
+        <w:t>Express</w:t>
+      </w:r>
+      <w:r>
+        <w:rPr>
+          <w:sz w:val="24"/>
+          <w:szCs w:val="24"/>
+        </w:rPr>
+        <w:t xml:space="preserve">, </w:t>
+      </w:r>
+      <w:proofErr w:type="spellStart"/>
+      <w:r>
+        <w:rPr>
+          <w:b/>
+          <w:sz w:val="24"/>
+          <w:szCs w:val="24"/>
+        </w:rPr>
+        <w:t>React</w:t>
+      </w:r>
+      <w:proofErr w:type="spellEnd"/>
+      <w:r>
+        <w:rPr>
+          <w:sz w:val="24"/>
+          <w:szCs w:val="24"/>
+        </w:rPr>
+        <w:t xml:space="preserve">, </w:t>
+      </w:r>
+      <w:proofErr w:type="spellStart"/>
+      <w:r>
+        <w:rPr>
+          <w:b/>
+          <w:sz w:val="24"/>
+          <w:szCs w:val="24"/>
+        </w:rPr>
+        <w:t>Redux</w:t>
+      </w:r>
+      <w:proofErr w:type="spellEnd"/>
+      <w:r>
+        <w:rPr>
+          <w:sz w:val="24"/>
+          <w:szCs w:val="24"/>
+        </w:rPr>
+        <w:t xml:space="preserve"> és </w:t>
+      </w:r>
+      <w:proofErr w:type="spellStart"/>
+      <w:r>
+        <w:rPr>
+          <w:b/>
+          <w:sz w:val="24"/>
+          <w:szCs w:val="24"/>
+        </w:rPr>
+        <w:t>NodeJS</w:t>
+      </w:r>
+      <w:r>
+        <w:rPr>
+          <w:sz w:val="24"/>
+          <w:szCs w:val="24"/>
+        </w:rPr>
+        <w:t>-sel</w:t>
+      </w:r>
+      <w:proofErr w:type="spellEnd"/>
+      <w:r>
+        <w:rPr>
+          <w:sz w:val="24"/>
+          <w:szCs w:val="24"/>
+        </w:rPr>
+        <w:t xml:space="preserve"> dolgozik. Frontenden </w:t>
+      </w:r>
+      <w:proofErr w:type="spellStart"/>
+      <w:r>
+        <w:rPr>
+          <w:b/>
+          <w:sz w:val="24"/>
+          <w:szCs w:val="24"/>
+        </w:rPr>
+        <w:t>LandingPage</w:t>
+      </w:r>
+      <w:proofErr w:type="spellEnd"/>
+      <w:r>
+        <w:rPr>
+          <w:sz w:val="24"/>
+          <w:szCs w:val="24"/>
+        </w:rPr>
+        <w:t xml:space="preserve">, </w:t>
+      </w:r>
+      <w:proofErr w:type="spellStart"/>
+      <w:r>
+        <w:rPr>
+          <w:b/>
+          <w:sz w:val="24"/>
+          <w:szCs w:val="24"/>
+        </w:rPr>
+        <w:t>AdminPage</w:t>
+      </w:r>
+      <w:proofErr w:type="spellEnd"/>
+      <w:r>
+        <w:rPr>
+          <w:sz w:val="24"/>
+          <w:szCs w:val="24"/>
+        </w:rPr>
+        <w:t xml:space="preserve">, </w:t>
+      </w:r>
+      <w:proofErr w:type="spellStart"/>
+      <w:r>
+        <w:rPr>
+          <w:b/>
+          <w:sz w:val="24"/>
+          <w:szCs w:val="24"/>
+        </w:rPr>
+        <w:t>CarListPage</w:t>
+      </w:r>
+      <w:proofErr w:type="spellEnd"/>
+      <w:r>
+        <w:rPr>
+          <w:sz w:val="24"/>
+          <w:szCs w:val="24"/>
+        </w:rPr>
+        <w:t xml:space="preserve">, </w:t>
+      </w:r>
+      <w:proofErr w:type="spellStart"/>
+      <w:r>
+        <w:rPr>
+          <w:b/>
+          <w:sz w:val="24"/>
+          <w:szCs w:val="24"/>
+        </w:rPr>
+        <w:t>CarAddPage</w:t>
+      </w:r>
+      <w:proofErr w:type="spellEnd"/>
+      <w:r>
+        <w:rPr>
+          <w:sz w:val="24"/>
+          <w:szCs w:val="24"/>
+        </w:rPr>
+        <w:t xml:space="preserve">, </w:t>
+      </w:r>
+      <w:proofErr w:type="spellStart"/>
+      <w:r>
+        <w:rPr>
+          <w:b/>
+          <w:sz w:val="24"/>
+          <w:szCs w:val="24"/>
+        </w:rPr>
+        <w:t>LoginPage</w:t>
+      </w:r>
+      <w:proofErr w:type="spellEnd"/>
+      <w:r>
+        <w:rPr>
+          <w:sz w:val="24"/>
+          <w:szCs w:val="24"/>
+        </w:rPr>
+        <w:t xml:space="preserve"> és </w:t>
+      </w:r>
+      <w:proofErr w:type="spellStart"/>
+      <w:r>
+        <w:rPr>
+          <w:b/>
+          <w:sz w:val="24"/>
+          <w:szCs w:val="24"/>
+        </w:rPr>
+        <w:t>LoginForm</w:t>
+      </w:r>
+      <w:proofErr w:type="spellEnd"/>
+      <w:r>
+        <w:rPr>
+          <w:sz w:val="24"/>
+          <w:szCs w:val="24"/>
+        </w:rPr>
+        <w:t xml:space="preserve"> </w:t>
+      </w:r>
+      <w:r>
+        <w:rPr>
+          <w:sz w:val="24"/>
+          <w:szCs w:val="24"/>
+        </w:rPr>
+        <w:t>Backenden</w:t>
+      </w:r>
+      <w:r>
+        <w:rPr>
+          <w:sz w:val="24"/>
+          <w:szCs w:val="24"/>
+        </w:rPr>
+        <w:t xml:space="preserve"> pedig</w:t>
+      </w:r>
+      <w:r>
+        <w:rPr>
+          <w:sz w:val="24"/>
+          <w:szCs w:val="24"/>
+        </w:rPr>
+        <w:t xml:space="preserve"> a nagyobb </w:t>
+      </w:r>
+      <w:proofErr w:type="gramStart"/>
+      <w:r>
+        <w:rPr>
+          <w:sz w:val="24"/>
+          <w:szCs w:val="24"/>
+        </w:rPr>
+        <w:t>komponensek</w:t>
+      </w:r>
+      <w:proofErr w:type="gramEnd"/>
+      <w:r>
+        <w:rPr>
+          <w:sz w:val="24"/>
+          <w:szCs w:val="24"/>
+        </w:rPr>
+        <w:t xml:space="preserve"> a</w:t>
+      </w:r>
+      <w:r>
+        <w:rPr>
+          <w:sz w:val="24"/>
+          <w:szCs w:val="24"/>
+        </w:rPr>
+        <w:t>z</w:t>
+      </w:r>
+      <w:r>
+        <w:rPr>
+          <w:sz w:val="24"/>
+          <w:szCs w:val="24"/>
+        </w:rPr>
+        <w:t xml:space="preserve"> </w:t>
+      </w:r>
+      <w:proofErr w:type="spellStart"/>
+      <w:r>
+        <w:rPr>
+          <w:b/>
+          <w:sz w:val="24"/>
+          <w:szCs w:val="24"/>
+        </w:rPr>
+        <w:t>AutoRegister</w:t>
+      </w:r>
+      <w:proofErr w:type="spellEnd"/>
+      <w:r>
+        <w:rPr>
+          <w:sz w:val="24"/>
+          <w:szCs w:val="24"/>
+        </w:rPr>
+        <w:t xml:space="preserve">, </w:t>
+      </w:r>
+      <w:r>
+        <w:rPr>
+          <w:b/>
+          <w:sz w:val="24"/>
+          <w:szCs w:val="24"/>
+        </w:rPr>
+        <w:t>Login</w:t>
+      </w:r>
+      <w:r>
+        <w:rPr>
+          <w:sz w:val="24"/>
+          <w:szCs w:val="24"/>
+        </w:rPr>
+        <w:t xml:space="preserve">, </w:t>
+      </w:r>
+      <w:proofErr w:type="spellStart"/>
+      <w:r>
+        <w:rPr>
+          <w:b/>
+          <w:sz w:val="24"/>
+          <w:szCs w:val="24"/>
+        </w:rPr>
+        <w:t>ConnectToServer</w:t>
+      </w:r>
+      <w:proofErr w:type="spellEnd"/>
+      <w:r>
+        <w:rPr>
+          <w:sz w:val="24"/>
+          <w:szCs w:val="24"/>
+        </w:rPr>
+        <w:t xml:space="preserve">, </w:t>
+      </w:r>
+      <w:proofErr w:type="spellStart"/>
+      <w:r>
+        <w:rPr>
+          <w:b/>
+          <w:sz w:val="24"/>
+          <w:szCs w:val="24"/>
+        </w:rPr>
+        <w:t>Modells</w:t>
+      </w:r>
+      <w:proofErr w:type="spellEnd"/>
+      <w:r>
+        <w:rPr>
+          <w:sz w:val="24"/>
+          <w:szCs w:val="24"/>
+        </w:rPr>
+        <w:t xml:space="preserve">, </w:t>
+      </w:r>
+      <w:proofErr w:type="spellStart"/>
+      <w:r>
+        <w:rPr>
+          <w:b/>
+          <w:sz w:val="24"/>
+          <w:szCs w:val="24"/>
+        </w:rPr>
+        <w:t>Authentication</w:t>
+      </w:r>
+      <w:proofErr w:type="spellEnd"/>
+      <w:r>
+        <w:rPr>
+          <w:b/>
+          <w:sz w:val="24"/>
+          <w:szCs w:val="24"/>
+        </w:rPr>
+        <w:t>.</w:t>
+      </w:r>
+      <w:r>
+        <w:rPr>
+          <w:b/>
+          <w:sz w:val="24"/>
+          <w:szCs w:val="24"/>
+        </w:rPr>
+        <w:t xml:space="preserve"> </w:t>
+      </w:r>
+      <w:r>
+        <w:rPr>
+          <w:sz w:val="24"/>
+          <w:szCs w:val="24"/>
+        </w:rPr>
+        <w:t xml:space="preserve">A tesztelést frontend részen tesztelők </w:t>
+      </w:r>
+      <w:proofErr w:type="gramStart"/>
+      <w:r>
+        <w:rPr>
+          <w:sz w:val="24"/>
+          <w:szCs w:val="24"/>
+        </w:rPr>
+        <w:t>végzik</w:t>
+      </w:r>
+      <w:proofErr w:type="gramEnd"/>
+      <w:r>
+        <w:rPr>
+          <w:sz w:val="24"/>
+          <w:szCs w:val="24"/>
+        </w:rPr>
+        <w:t xml:space="preserve"> akik végig járják az oldalakat, funkciókat és ellenőrzik, hogy minden az annak megfelelő módon működik illetve néz ki. Backenden pedig egy algoritmussal terhelni az adatbázist illetve a szervert valamint tesztelők közreműködésével a különböző </w:t>
+      </w:r>
+      <w:proofErr w:type="gramStart"/>
+      <w:r>
+        <w:rPr>
+          <w:sz w:val="24"/>
+          <w:szCs w:val="24"/>
+        </w:rPr>
+        <w:t>funkciókat</w:t>
+      </w:r>
+      <w:proofErr w:type="gramEnd"/>
+      <w:r>
+        <w:rPr>
+          <w:sz w:val="24"/>
+          <w:szCs w:val="24"/>
+        </w:rPr>
+        <w:t xml:space="preserve">/komponenseket. A backend teszteléséhez használatos program első sorban az </w:t>
+      </w:r>
+      <w:proofErr w:type="spellStart"/>
+      <w:r>
+        <w:rPr>
+          <w:b/>
+          <w:sz w:val="24"/>
+          <w:szCs w:val="24"/>
+        </w:rPr>
+        <w:t>Insomnia</w:t>
+      </w:r>
+      <w:proofErr w:type="spellEnd"/>
+      <w:r>
+        <w:rPr>
+          <w:sz w:val="24"/>
+          <w:szCs w:val="24"/>
+        </w:rPr>
+        <w:t>.</w:t>
+      </w:r>
+    </w:p>
+    <w:p>
+      <w:pPr>
         <w:rPr>
           <w:sz w:val="24"/>
           <w:szCs w:val="24"/>
@@ -53,10 +566,9 @@
         <w:tblLook w:val="04A0" w:firstRow="1" w:lastRow="0" w:firstColumn="1" w:lastColumn="0" w:noHBand="0" w:noVBand="1"/>
       </w:tblPr>
       <w:tblGrid>
-        <w:gridCol w:w="2609"/>
-        <w:gridCol w:w="2608"/>
-        <w:gridCol w:w="2609"/>
-        <w:gridCol w:w="2610"/>
+        <w:gridCol w:w="5212"/>
+        <w:gridCol w:w="2612"/>
+        <w:gridCol w:w="2612"/>
       </w:tblGrid>
       <w:tr>
         <w:trPr>
@@ -64,8 +576,8 @@
         </w:trPr>
         <w:tc>
           <w:tcPr>
-            <w:tcW w:w="10456" w:type="dxa"/>
-            <w:gridSpan w:val="4"/>
+            <w:tcW w:w="10436" w:type="dxa"/>
+            <w:gridSpan w:val="3"/>
             <w:tcBorders>
               <w:top w:val="single" w:sz="12" w:space="0" w:color="auto"/>
               <w:left w:val="single" w:sz="12" w:space="0" w:color="auto"/>
@@ -104,7 +616,7 @@
         </w:trPr>
         <w:tc>
           <w:tcPr>
-            <w:tcW w:w="2614" w:type="dxa"/>
+            <w:tcW w:w="5212" w:type="dxa"/>
             <w:tcBorders>
               <w:top w:val="single" w:sz="12" w:space="0" w:color="auto"/>
               <w:left w:val="single" w:sz="4" w:space="0" w:color="auto"/>
@@ -134,7 +646,7 @@
         </w:tc>
         <w:tc>
           <w:tcPr>
-            <w:tcW w:w="2614" w:type="dxa"/>
+            <w:tcW w:w="2612" w:type="dxa"/>
             <w:tcBorders>
               <w:top w:val="single" w:sz="12" w:space="0" w:color="auto"/>
               <w:left w:val="single" w:sz="4" w:space="0" w:color="auto"/>
@@ -164,7 +676,7 @@
         </w:tc>
         <w:tc>
           <w:tcPr>
-            <w:tcW w:w="2614" w:type="dxa"/>
+            <w:tcW w:w="2612" w:type="dxa"/>
             <w:tcBorders>
               <w:top w:val="single" w:sz="12" w:space="0" w:color="auto"/>
               <w:left w:val="single" w:sz="4" w:space="0" w:color="auto"/>
@@ -188,36 +700,6 @@
                 <w:sz w:val="24"/>
                 <w:szCs w:val="24"/>
               </w:rPr>
-              <w:t>Konfiguráció</w:t>
-            </w:r>
-          </w:p>
-        </w:tc>
-        <w:tc>
-          <w:tcPr>
-            <w:tcW w:w="2614" w:type="dxa"/>
-            <w:tcBorders>
-              <w:top w:val="single" w:sz="12" w:space="0" w:color="auto"/>
-              <w:left w:val="single" w:sz="4" w:space="0" w:color="auto"/>
-              <w:bottom w:val="single" w:sz="4" w:space="0" w:color="auto"/>
-              <w:right w:val="single" w:sz="4" w:space="0" w:color="auto"/>
-            </w:tcBorders>
-            <w:shd w:val="clear" w:color="auto" w:fill="FFE599" w:themeFill="accent4" w:themeFillTint="66"/>
-            <w:vAlign w:val="center"/>
-          </w:tcPr>
-          <w:p>
-            <w:pPr>
-              <w:spacing w:before="60" w:after="60"/>
-              <w:jc w:val="center"/>
-              <w:rPr>
-                <w:sz w:val="24"/>
-                <w:szCs w:val="24"/>
-              </w:rPr>
-            </w:pPr>
-            <w:r>
-              <w:rPr>
-                <w:sz w:val="24"/>
-                <w:szCs w:val="24"/>
-              </w:rPr>
               <w:t>Kapcsolattartó személyek</w:t>
             </w:r>
           </w:p>
@@ -229,7 +711,7 @@
         </w:trPr>
         <w:tc>
           <w:tcPr>
-            <w:tcW w:w="2614" w:type="dxa"/>
+            <w:tcW w:w="5212" w:type="dxa"/>
             <w:tcBorders>
               <w:top w:val="single" w:sz="4" w:space="0" w:color="auto"/>
             </w:tcBorders>
@@ -240,15 +722,106 @@
               <w:spacing w:before="60" w:after="60"/>
               <w:jc w:val="center"/>
               <w:rPr>
-                <w:sz w:val="24"/>
-                <w:szCs w:val="24"/>
-              </w:rPr>
-            </w:pPr>
-          </w:p>
-        </w:tc>
-        <w:tc>
-          <w:tcPr>
-            <w:tcW w:w="2614" w:type="dxa"/>
+                <w:b/>
+                <w:sz w:val="24"/>
+                <w:szCs w:val="24"/>
+                <w:u w:val="single"/>
+              </w:rPr>
+            </w:pPr>
+            <w:r>
+              <w:rPr>
+                <w:b/>
+                <w:sz w:val="24"/>
+                <w:szCs w:val="24"/>
+                <w:u w:val="single"/>
+              </w:rPr>
+              <w:t xml:space="preserve">Frontend: </w:t>
+            </w:r>
+          </w:p>
+          <w:p>
+            <w:pPr>
+              <w:spacing w:before="60" w:after="60"/>
+              <w:rPr>
+                <w:sz w:val="24"/>
+                <w:szCs w:val="24"/>
+              </w:rPr>
+            </w:pPr>
+            <w:r>
+              <w:rPr>
+                <w:sz w:val="24"/>
+                <w:szCs w:val="24"/>
+              </w:rPr>
+              <w:t xml:space="preserve">Az oldalon található, elemek tervezése, kiépítése, implementálása. </w:t>
+            </w:r>
+          </w:p>
+          <w:p>
+            <w:pPr>
+              <w:spacing w:before="60" w:after="60"/>
+              <w:rPr>
+                <w:sz w:val="24"/>
+                <w:szCs w:val="24"/>
+              </w:rPr>
+            </w:pPr>
+            <w:r>
+              <w:rPr>
+                <w:sz w:val="24"/>
+                <w:szCs w:val="24"/>
+              </w:rPr>
+              <w:t xml:space="preserve">Az oldal felruházása felhasználó barát elemekkel. </w:t>
+            </w:r>
+          </w:p>
+          <w:p>
+            <w:pPr>
+              <w:spacing w:before="60" w:after="60"/>
+              <w:rPr>
+                <w:sz w:val="24"/>
+                <w:szCs w:val="24"/>
+              </w:rPr>
+            </w:pPr>
+            <w:r>
+              <w:rPr>
+                <w:sz w:val="24"/>
+                <w:szCs w:val="24"/>
+              </w:rPr>
+              <w:t xml:space="preserve">A szerepkörök kialakítására alkalmas dizájn. </w:t>
+            </w:r>
+          </w:p>
+          <w:p>
+            <w:pPr>
+              <w:spacing w:before="60" w:after="60"/>
+              <w:rPr>
+                <w:sz w:val="24"/>
+                <w:szCs w:val="24"/>
+              </w:rPr>
+            </w:pPr>
+            <w:r>
+              <w:rPr>
+                <w:sz w:val="24"/>
+                <w:szCs w:val="24"/>
+              </w:rPr>
+              <w:t xml:space="preserve">A backendben található </w:t>
+            </w:r>
+            <w:proofErr w:type="gramStart"/>
+            <w:r>
+              <w:rPr>
+                <w:sz w:val="24"/>
+                <w:szCs w:val="24"/>
+              </w:rPr>
+              <w:t>komponensek</w:t>
+            </w:r>
+            <w:proofErr w:type="gramEnd"/>
+            <w:r>
+              <w:rPr>
+                <w:sz w:val="24"/>
+                <w:szCs w:val="24"/>
+              </w:rPr>
+              <w:t xml:space="preserve"> megjelenítése.</w:t>
+            </w:r>
+          </w:p>
+        </w:tc>
+        <w:tc>
+          <w:tcPr>
+            <w:tcW w:w="2612" w:type="dxa"/>
             <w:tcBorders>
               <w:top w:val="single" w:sz="4" w:space="0" w:color="auto"/>
             </w:tcBorders>
@@ -263,11 +836,18 @@
                 <w:szCs w:val="24"/>
               </w:rPr>
             </w:pPr>
-          </w:p>
-        </w:tc>
-        <w:tc>
-          <w:tcPr>
-            <w:tcW w:w="2614" w:type="dxa"/>
+            <w:r>
+              <w:rPr>
+                <w:sz w:val="24"/>
+                <w:szCs w:val="24"/>
+              </w:rPr>
+              <w:t>Böngésző</w:t>
+            </w:r>
+          </w:p>
+        </w:tc>
+        <w:tc>
+          <w:tcPr>
+            <w:tcW w:w="2612" w:type="dxa"/>
             <w:tcBorders>
               <w:top w:val="single" w:sz="4" w:space="0" w:color="auto"/>
             </w:tcBorders>
@@ -282,25 +862,13 @@
                 <w:szCs w:val="24"/>
               </w:rPr>
             </w:pPr>
-          </w:p>
-        </w:tc>
-        <w:tc>
-          <w:tcPr>
-            <w:tcW w:w="2614" w:type="dxa"/>
-            <w:tcBorders>
-              <w:top w:val="single" w:sz="4" w:space="0" w:color="auto"/>
-            </w:tcBorders>
-            <w:vAlign w:val="center"/>
-          </w:tcPr>
-          <w:p>
-            <w:pPr>
-              <w:spacing w:before="60" w:after="60"/>
-              <w:jc w:val="center"/>
-              <w:rPr>
-                <w:sz w:val="24"/>
-                <w:szCs w:val="24"/>
-              </w:rPr>
-            </w:pPr>
+            <w:r>
+              <w:rPr>
+                <w:sz w:val="24"/>
+                <w:szCs w:val="24"/>
+              </w:rPr>
+              <w:t>Agócs Ádám</w:t>
+            </w:r>
           </w:p>
         </w:tc>
       </w:tr>
@@ -310,66 +878,109 @@
         </w:trPr>
         <w:tc>
           <w:tcPr>
-            <w:tcW w:w="2614" w:type="dxa"/>
-            <w:vAlign w:val="center"/>
-          </w:tcPr>
-          <w:p>
-            <w:pPr>
-              <w:spacing w:before="60" w:after="60"/>
-              <w:jc w:val="center"/>
-              <w:rPr>
-                <w:sz w:val="24"/>
-                <w:szCs w:val="24"/>
-              </w:rPr>
-            </w:pPr>
-          </w:p>
-        </w:tc>
-        <w:tc>
-          <w:tcPr>
-            <w:tcW w:w="2614" w:type="dxa"/>
-            <w:vAlign w:val="center"/>
-          </w:tcPr>
-          <w:p>
-            <w:pPr>
-              <w:spacing w:before="60" w:after="60"/>
-              <w:jc w:val="center"/>
-              <w:rPr>
-                <w:sz w:val="24"/>
-                <w:szCs w:val="24"/>
-              </w:rPr>
-            </w:pPr>
-          </w:p>
-        </w:tc>
-        <w:tc>
-          <w:tcPr>
-            <w:tcW w:w="2614" w:type="dxa"/>
-            <w:vAlign w:val="center"/>
-          </w:tcPr>
-          <w:p>
-            <w:pPr>
-              <w:spacing w:before="60" w:after="60"/>
-              <w:jc w:val="center"/>
-              <w:rPr>
-                <w:sz w:val="24"/>
-                <w:szCs w:val="24"/>
-              </w:rPr>
-            </w:pPr>
-          </w:p>
-        </w:tc>
-        <w:tc>
-          <w:tcPr>
-            <w:tcW w:w="2614" w:type="dxa"/>
-            <w:vAlign w:val="center"/>
-          </w:tcPr>
-          <w:p>
-            <w:pPr>
-              <w:spacing w:before="60" w:after="60"/>
-              <w:jc w:val="center"/>
-              <w:rPr>
-                <w:sz w:val="24"/>
-                <w:szCs w:val="24"/>
-              </w:rPr>
-            </w:pPr>
+            <w:tcW w:w="5212" w:type="dxa"/>
+            <w:vAlign w:val="center"/>
+          </w:tcPr>
+          <w:p>
+            <w:pPr>
+              <w:spacing w:before="60" w:after="60"/>
+              <w:jc w:val="center"/>
+              <w:rPr>
+                <w:b/>
+                <w:sz w:val="24"/>
+                <w:szCs w:val="24"/>
+                <w:u w:val="single"/>
+              </w:rPr>
+            </w:pPr>
+            <w:r>
+              <w:rPr>
+                <w:b/>
+                <w:sz w:val="24"/>
+                <w:szCs w:val="24"/>
+                <w:u w:val="single"/>
+              </w:rPr>
+              <w:t xml:space="preserve">Backend: </w:t>
+            </w:r>
+          </w:p>
+          <w:p>
+            <w:pPr>
+              <w:spacing w:before="60" w:after="60"/>
+              <w:rPr>
+                <w:sz w:val="24"/>
+                <w:szCs w:val="24"/>
+              </w:rPr>
+            </w:pPr>
+            <w:r>
+              <w:rPr>
+                <w:sz w:val="24"/>
+                <w:szCs w:val="24"/>
+              </w:rPr>
+              <w:t xml:space="preserve">Az oldal mögött található logika kiépítése, az oldalon keletkezett adatok megfelelő és biztonságos tárolására. </w:t>
+            </w:r>
+          </w:p>
+          <w:p>
+            <w:pPr>
+              <w:spacing w:before="60" w:after="60"/>
+              <w:rPr>
+                <w:sz w:val="24"/>
+                <w:szCs w:val="24"/>
+              </w:rPr>
+            </w:pPr>
+            <w:r>
+              <w:rPr>
+                <w:sz w:val="24"/>
+                <w:szCs w:val="24"/>
+              </w:rPr>
+              <w:t>Az adatbáziskapcsolat tervezése és kiépítése.</w:t>
+            </w:r>
+          </w:p>
+        </w:tc>
+        <w:tc>
+          <w:tcPr>
+            <w:tcW w:w="2612" w:type="dxa"/>
+            <w:vAlign w:val="center"/>
+          </w:tcPr>
+          <w:p>
+            <w:pPr>
+              <w:spacing w:before="60" w:after="60"/>
+              <w:jc w:val="center"/>
+              <w:rPr>
+                <w:sz w:val="24"/>
+                <w:szCs w:val="24"/>
+              </w:rPr>
+            </w:pPr>
+            <w:proofErr w:type="spellStart"/>
+            <w:r>
+              <w:rPr>
+                <w:sz w:val="24"/>
+                <w:szCs w:val="24"/>
+              </w:rPr>
+              <w:t>Insomnia</w:t>
+            </w:r>
+            <w:proofErr w:type="spellEnd"/>
+          </w:p>
+        </w:tc>
+        <w:tc>
+          <w:tcPr>
+            <w:tcW w:w="2612" w:type="dxa"/>
+            <w:vAlign w:val="center"/>
+          </w:tcPr>
+          <w:p>
+            <w:pPr>
+              <w:spacing w:before="60" w:after="60"/>
+              <w:jc w:val="center"/>
+              <w:rPr>
+                <w:sz w:val="24"/>
+                <w:szCs w:val="24"/>
+              </w:rPr>
+            </w:pPr>
+            <w:r>
+              <w:rPr>
+                <w:sz w:val="24"/>
+                <w:szCs w:val="24"/>
+              </w:rPr>
+              <w:t>Szondi Máté</w:t>
+            </w:r>
           </w:p>
         </w:tc>
       </w:tr>
@@ -441,6 +1052,15 @@
         </w:rPr>
         <w:t xml:space="preserve"> kerüljön. </w:t>
       </w:r>
+    </w:p>
+    <w:p>
+      <w:pPr>
+        <w:ind w:firstLine="284"/>
+        <w:rPr>
+          <w:sz w:val="24"/>
+          <w:szCs w:val="24"/>
+        </w:rPr>
+      </w:pPr>
     </w:p>
     <w:p>
       <w:pPr>
@@ -485,7 +1105,13 @@
         <w:rPr>
           <w:rFonts w:cs="Calibri"/>
         </w:rPr>
-        <w:t>A teszt végrehajtásához szükséges rekordok (tesztadatok) száma: xxx</w:t>
+        <w:t xml:space="preserve">A teszt végrehajtásához szükséges rekordok (tesztadatok) száma: </w:t>
+      </w:r>
+      <w:r>
+        <w:rPr>
+          <w:rFonts w:cs="Calibri"/>
+        </w:rPr>
+        <w:t>59</w:t>
       </w:r>
     </w:p>
     <w:p>
@@ -503,8 +1129,32 @@
         <w:rPr>
           <w:rFonts w:cs="Calibri"/>
         </w:rPr>
-        <w:t>A tesztadatok elkészítéséért és feltöltéséért felelős személy: xxx</w:t>
-      </w:r>
+        <w:t xml:space="preserve">A tesztadatok elkészítéséért és feltöltéséért felelős személy: </w:t>
+      </w:r>
+      <w:r>
+        <w:rPr>
+          <w:rFonts w:cs="Calibri"/>
+        </w:rPr>
+        <w:t>Nagy Norbert</w:t>
+      </w:r>
+    </w:p>
+    <w:p>
+      <w:pPr>
+        <w:ind w:firstLine="284"/>
+        <w:rPr>
+          <w:sz w:val="24"/>
+          <w:szCs w:val="24"/>
+        </w:rPr>
+      </w:pPr>
+    </w:p>
+    <w:p>
+      <w:pPr>
+        <w:ind w:firstLine="284"/>
+        <w:rPr>
+          <w:sz w:val="24"/>
+          <w:szCs w:val="24"/>
+        </w:rPr>
+      </w:pPr>
     </w:p>
     <w:p>
       <w:pPr>
@@ -531,6 +1181,7 @@
           <w:szCs w:val="32"/>
           <w:u w:val="single"/>
         </w:rPr>
+        <w:lastRenderedPageBreak/>
         <w:t>Fejlesztői teszt:</w:t>
       </w:r>
     </w:p>
@@ -634,13 +1285,22 @@
           </w:tcPr>
           <w:p>
             <w:pPr>
+              <w:spacing w:before="60" w:after="60"/>
               <w:jc w:val="center"/>
               <w:rPr>
                 <w:rFonts w:cs="Calibri"/>
-                <w:b/>
-                <w:u w:val="single"/>
-              </w:rPr>
-            </w:pPr>
+                <w:sz w:val="24"/>
+                <w:szCs w:val="24"/>
+              </w:rPr>
+            </w:pPr>
+            <w:r>
+              <w:rPr>
+                <w:rFonts w:cs="Calibri"/>
+                <w:sz w:val="24"/>
+                <w:szCs w:val="24"/>
+              </w:rPr>
+              <w:t>Belépés csak a megfelelő adatok megadásával.</w:t>
+            </w:r>
           </w:p>
         </w:tc>
       </w:tr>
@@ -682,13 +1342,40 @@
           </w:tcPr>
           <w:p>
             <w:pPr>
+              <w:spacing w:before="60" w:after="60"/>
               <w:jc w:val="center"/>
               <w:rPr>
                 <w:rFonts w:cs="Calibri"/>
-                <w:b/>
-                <w:u w:val="single"/>
-              </w:rPr>
-            </w:pPr>
+                <w:sz w:val="24"/>
+                <w:szCs w:val="24"/>
+              </w:rPr>
+            </w:pPr>
+            <w:r>
+              <w:rPr>
+                <w:rFonts w:cs="Calibri"/>
+                <w:sz w:val="24"/>
+                <w:szCs w:val="24"/>
+              </w:rPr>
+              <w:t xml:space="preserve">Az oldalon való akadály mentes </w:t>
+            </w:r>
+            <w:proofErr w:type="gramStart"/>
+            <w:r>
+              <w:rPr>
+                <w:rFonts w:cs="Calibri"/>
+                <w:sz w:val="24"/>
+                <w:szCs w:val="24"/>
+              </w:rPr>
+              <w:t>navigálás</w:t>
+            </w:r>
+            <w:proofErr w:type="gramEnd"/>
+            <w:r>
+              <w:rPr>
+                <w:rFonts w:cs="Calibri"/>
+                <w:sz w:val="24"/>
+                <w:szCs w:val="24"/>
+              </w:rPr>
+              <w:t>.</w:t>
+            </w:r>
           </w:p>
         </w:tc>
       </w:tr>
@@ -730,13 +1417,22 @@
           </w:tcPr>
           <w:p>
             <w:pPr>
+              <w:spacing w:before="60" w:after="60"/>
               <w:jc w:val="center"/>
               <w:rPr>
                 <w:rFonts w:cs="Calibri"/>
-                <w:b/>
-                <w:u w:val="single"/>
-              </w:rPr>
-            </w:pPr>
+                <w:sz w:val="24"/>
+                <w:szCs w:val="24"/>
+              </w:rPr>
+            </w:pPr>
+            <w:r>
+              <w:rPr>
+                <w:rFonts w:cs="Calibri"/>
+                <w:sz w:val="24"/>
+                <w:szCs w:val="24"/>
+              </w:rPr>
+              <w:t>Az adatok biztonságos tárolása.</w:t>
+            </w:r>
           </w:p>
         </w:tc>
       </w:tr>
@@ -778,13 +1474,22 @@
           </w:tcPr>
           <w:p>
             <w:pPr>
+              <w:spacing w:before="60" w:after="60"/>
               <w:jc w:val="center"/>
               <w:rPr>
                 <w:rFonts w:cs="Calibri"/>
-                <w:b/>
-                <w:u w:val="single"/>
-              </w:rPr>
-            </w:pPr>
+                <w:sz w:val="24"/>
+                <w:szCs w:val="24"/>
+              </w:rPr>
+            </w:pPr>
+            <w:r>
+              <w:rPr>
+                <w:rFonts w:cs="Calibri"/>
+                <w:sz w:val="24"/>
+                <w:szCs w:val="24"/>
+              </w:rPr>
+              <w:t>A céggel való egyszerű kapcsolattartás az oldalon keresztül.</w:t>
+            </w:r>
           </w:p>
         </w:tc>
       </w:tr>
@@ -826,13 +1531,40 @@
           </w:tcPr>
           <w:p>
             <w:pPr>
+              <w:spacing w:before="60" w:after="60"/>
               <w:jc w:val="center"/>
               <w:rPr>
                 <w:rFonts w:cs="Calibri"/>
-                <w:b/>
-                <w:u w:val="single"/>
-              </w:rPr>
-            </w:pPr>
+                <w:sz w:val="24"/>
+                <w:szCs w:val="24"/>
+              </w:rPr>
+            </w:pPr>
+            <w:r>
+              <w:rPr>
+                <w:rFonts w:cs="Calibri"/>
+                <w:sz w:val="24"/>
+                <w:szCs w:val="24"/>
+              </w:rPr>
+              <w:t xml:space="preserve">Az </w:t>
+            </w:r>
+            <w:proofErr w:type="gramStart"/>
+            <w:r>
+              <w:rPr>
+                <w:rFonts w:cs="Calibri"/>
+                <w:sz w:val="24"/>
+                <w:szCs w:val="24"/>
+              </w:rPr>
+              <w:t>információk</w:t>
+            </w:r>
+            <w:proofErr w:type="gramEnd"/>
+            <w:r>
+              <w:rPr>
+                <w:rFonts w:cs="Calibri"/>
+                <w:sz w:val="24"/>
+                <w:szCs w:val="24"/>
+              </w:rPr>
+              <w:t xml:space="preserve"> egyszerű és érthető megjelenítése a felhasználók számára.</w:t>
+            </w:r>
           </w:p>
         </w:tc>
       </w:tr>
@@ -874,13 +1606,40 @@
           </w:tcPr>
           <w:p>
             <w:pPr>
+              <w:spacing w:before="60" w:after="60"/>
               <w:jc w:val="center"/>
               <w:rPr>
                 <w:rFonts w:cs="Calibri"/>
-                <w:b/>
-                <w:u w:val="single"/>
-              </w:rPr>
-            </w:pPr>
+                <w:sz w:val="24"/>
+                <w:szCs w:val="24"/>
+              </w:rPr>
+            </w:pPr>
+            <w:r>
+              <w:rPr>
+                <w:rFonts w:cs="Calibri"/>
+                <w:sz w:val="24"/>
+                <w:szCs w:val="24"/>
+              </w:rPr>
+              <w:t xml:space="preserve">Az oldal </w:t>
+            </w:r>
+            <w:proofErr w:type="gramStart"/>
+            <w:r>
+              <w:rPr>
+                <w:rFonts w:cs="Calibri"/>
+                <w:sz w:val="24"/>
+                <w:szCs w:val="24"/>
+              </w:rPr>
+              <w:t>probléma</w:t>
+            </w:r>
+            <w:proofErr w:type="gramEnd"/>
+            <w:r>
+              <w:rPr>
+                <w:rFonts w:cs="Calibri"/>
+                <w:sz w:val="24"/>
+                <w:szCs w:val="24"/>
+              </w:rPr>
+              <w:t xml:space="preserve"> mentes működésének biztosítása.</w:t>
+            </w:r>
           </w:p>
         </w:tc>
       </w:tr>
@@ -968,8 +1727,18 @@
               <w:jc w:val="center"/>
               <w:rPr>
                 <w:rFonts w:cs="Calibri"/>
-              </w:rPr>
-            </w:pPr>
+                <w:sz w:val="24"/>
+                <w:szCs w:val="24"/>
+              </w:rPr>
+            </w:pPr>
+            <w:r>
+              <w:rPr>
+                <w:rFonts w:cs="Calibri"/>
+                <w:sz w:val="24"/>
+                <w:szCs w:val="24"/>
+              </w:rPr>
+              <w:t>Belépés csak a megfelelő adatok megadásával.</w:t>
+            </w:r>
           </w:p>
         </w:tc>
       </w:tr>
@@ -1016,6 +1785,8 @@
               <w:jc w:val="center"/>
               <w:rPr>
                 <w:rFonts w:cs="Calibri"/>
+                <w:sz w:val="24"/>
+                <w:szCs w:val="24"/>
               </w:rPr>
             </w:pPr>
           </w:p>
@@ -1064,8 +1835,18 @@
               <w:jc w:val="center"/>
               <w:rPr>
                 <w:rFonts w:cs="Calibri"/>
-              </w:rPr>
-            </w:pPr>
+                <w:sz w:val="24"/>
+                <w:szCs w:val="24"/>
+              </w:rPr>
+            </w:pPr>
+            <w:r>
+              <w:rPr>
+                <w:rFonts w:cs="Calibri"/>
+                <w:sz w:val="24"/>
+                <w:szCs w:val="24"/>
+              </w:rPr>
+              <w:t>Az adatok biztonságos tárolása.</w:t>
+            </w:r>
           </w:p>
         </w:tc>
       </w:tr>
@@ -1112,6 +1893,8 @@
               <w:jc w:val="center"/>
               <w:rPr>
                 <w:rFonts w:cs="Calibri"/>
+                <w:sz w:val="24"/>
+                <w:szCs w:val="24"/>
               </w:rPr>
             </w:pPr>
           </w:p>
@@ -1160,8 +1943,44 @@
               <w:jc w:val="center"/>
               <w:rPr>
                 <w:rFonts w:cs="Calibri"/>
-              </w:rPr>
-            </w:pPr>
+                <w:sz w:val="24"/>
+                <w:szCs w:val="24"/>
+              </w:rPr>
+            </w:pPr>
+            <w:r>
+              <w:rPr>
+                <w:rFonts w:cs="Calibri"/>
+                <w:sz w:val="24"/>
+                <w:szCs w:val="24"/>
+              </w:rPr>
+              <w:t xml:space="preserve">Az </w:t>
+            </w:r>
+            <w:proofErr w:type="gramStart"/>
+            <w:r>
+              <w:rPr>
+                <w:rFonts w:cs="Calibri"/>
+                <w:sz w:val="24"/>
+                <w:szCs w:val="24"/>
+              </w:rPr>
+              <w:t>információk</w:t>
+            </w:r>
+            <w:proofErr w:type="gramEnd"/>
+            <w:r>
+              <w:rPr>
+                <w:rFonts w:cs="Calibri"/>
+                <w:sz w:val="24"/>
+                <w:szCs w:val="24"/>
+              </w:rPr>
+              <w:t xml:space="preserve"> egyszerű és érthető megje</w:t>
+            </w:r>
+            <w:r>
+              <w:rPr>
+                <w:rFonts w:cs="Calibri"/>
+                <w:sz w:val="24"/>
+                <w:szCs w:val="24"/>
+              </w:rPr>
+              <w:t>lenítése a felhasználók számára.</w:t>
+            </w:r>
           </w:p>
         </w:tc>
       </w:tr>
@@ -1208,6 +2027,8 @@
               <w:jc w:val="center"/>
               <w:rPr>
                 <w:rFonts w:cs="Calibri"/>
+                <w:sz w:val="24"/>
+                <w:szCs w:val="24"/>
               </w:rPr>
             </w:pPr>
           </w:p>
@@ -1323,7 +2144,23 @@
           <w:sz w:val="24"/>
           <w:szCs w:val="24"/>
         </w:rPr>
-        <w:t>A projekt menedzser jóváhagyása.</w:t>
+        <w:t xml:space="preserve">A projekt </w:t>
+      </w:r>
+      <w:proofErr w:type="gramStart"/>
+      <w:r>
+        <w:rPr>
+          <w:sz w:val="24"/>
+          <w:szCs w:val="24"/>
+        </w:rPr>
+        <w:t>menedzser</w:t>
+      </w:r>
+      <w:proofErr w:type="gramEnd"/>
+      <w:r>
+        <w:rPr>
+          <w:sz w:val="24"/>
+          <w:szCs w:val="24"/>
+        </w:rPr>
+        <w:t xml:space="preserve"> jóváhagyása.</w:t>
       </w:r>
     </w:p>
     <w:p>
@@ -1333,6 +2170,40 @@
           <w:szCs w:val="24"/>
         </w:rPr>
       </w:pPr>
+    </w:p>
+    <w:p>
+      <w:pPr>
+        <w:rPr>
+          <w:sz w:val="24"/>
+          <w:szCs w:val="24"/>
+        </w:rPr>
+      </w:pPr>
+    </w:p>
+    <w:p>
+      <w:pPr>
+        <w:rPr>
+          <w:sz w:val="24"/>
+          <w:szCs w:val="24"/>
+        </w:rPr>
+      </w:pPr>
+    </w:p>
+    <w:p>
+      <w:pPr>
+        <w:rPr>
+          <w:sz w:val="24"/>
+          <w:szCs w:val="24"/>
+        </w:rPr>
+      </w:pPr>
+    </w:p>
+    <w:p>
+      <w:pPr>
+        <w:rPr>
+          <w:sz w:val="24"/>
+          <w:szCs w:val="24"/>
+        </w:rPr>
+      </w:pPr>
+      <w:bookmarkStart w:id="0" w:name="_GoBack"/>
+      <w:bookmarkEnd w:id="0"/>
     </w:p>
     <w:p>
       <w:pPr>
@@ -1352,7 +2223,30 @@
           <w:szCs w:val="32"/>
           <w:u w:val="single"/>
         </w:rPr>
-        <w:t xml:space="preserve">Leszállítandó teszt dokumentumok: </w:t>
+        <w:lastRenderedPageBreak/>
+        <w:t xml:space="preserve">Leszállítandó teszt </w:t>
+      </w:r>
+      <w:proofErr w:type="gramStart"/>
+      <w:r>
+        <w:rPr>
+          <w:b/>
+          <w:bCs/>
+          <w:sz w:val="32"/>
+          <w:szCs w:val="32"/>
+          <w:u w:val="single"/>
+        </w:rPr>
+        <w:t>dokumentumok</w:t>
+      </w:r>
+      <w:proofErr w:type="gramEnd"/>
+      <w:r>
+        <w:rPr>
+          <w:b/>
+          <w:bCs/>
+          <w:sz w:val="32"/>
+          <w:szCs w:val="32"/>
+          <w:u w:val="single"/>
+        </w:rPr>
+        <w:t xml:space="preserve">: </w:t>
       </w:r>
     </w:p>
     <w:tbl>
@@ -1550,6 +2444,13 @@
                 <w:szCs w:val="24"/>
               </w:rPr>
             </w:pPr>
+            <w:r>
+              <w:rPr>
+                <w:sz w:val="24"/>
+                <w:szCs w:val="24"/>
+              </w:rPr>
+              <w:t>Nagy Norbert</w:t>
+            </w:r>
           </w:p>
         </w:tc>
         <w:tc>
@@ -1569,6 +2470,13 @@
                 <w:szCs w:val="24"/>
               </w:rPr>
             </w:pPr>
+            <w:r>
+              <w:rPr>
+                <w:sz w:val="24"/>
+                <w:szCs w:val="24"/>
+              </w:rPr>
+              <w:t>Havonta.</w:t>
+            </w:r>
           </w:p>
         </w:tc>
         <w:tc>
@@ -1588,6 +2496,13 @@
                 <w:szCs w:val="24"/>
               </w:rPr>
             </w:pPr>
+            <w:r>
+              <w:rPr>
+                <w:sz w:val="24"/>
+                <w:szCs w:val="24"/>
+              </w:rPr>
+              <w:t>E-mail</w:t>
+            </w:r>
           </w:p>
         </w:tc>
       </w:tr>
@@ -1630,6 +2545,13 @@
                 <w:szCs w:val="24"/>
               </w:rPr>
             </w:pPr>
+            <w:r>
+              <w:rPr>
+                <w:sz w:val="24"/>
+                <w:szCs w:val="24"/>
+              </w:rPr>
+              <w:t>Soós Gergő</w:t>
+            </w:r>
           </w:p>
         </w:tc>
         <w:tc>
@@ -1646,6 +2568,13 @@
                 <w:szCs w:val="24"/>
               </w:rPr>
             </w:pPr>
+            <w:r>
+              <w:rPr>
+                <w:sz w:val="24"/>
+                <w:szCs w:val="24"/>
+              </w:rPr>
+              <w:t>Hetente.</w:t>
+            </w:r>
           </w:p>
         </w:tc>
         <w:tc>
@@ -1662,6 +2591,15 @@
                 <w:szCs w:val="24"/>
               </w:rPr>
             </w:pPr>
+            <w:proofErr w:type="spellStart"/>
+            <w:r>
+              <w:rPr>
+                <w:sz w:val="24"/>
+                <w:szCs w:val="24"/>
+              </w:rPr>
+              <w:t>GitHub</w:t>
+            </w:r>
+            <w:proofErr w:type="spellEnd"/>
           </w:p>
         </w:tc>
       </w:tr>
@@ -1704,6 +2642,13 @@
                 <w:szCs w:val="24"/>
               </w:rPr>
             </w:pPr>
+            <w:r>
+              <w:rPr>
+                <w:sz w:val="24"/>
+                <w:szCs w:val="24"/>
+              </w:rPr>
+              <w:t>Agócs Ádám</w:t>
+            </w:r>
           </w:p>
         </w:tc>
         <w:tc>
@@ -1720,6 +2665,13 @@
                 <w:szCs w:val="24"/>
               </w:rPr>
             </w:pPr>
+            <w:r>
+              <w:rPr>
+                <w:sz w:val="24"/>
+                <w:szCs w:val="24"/>
+              </w:rPr>
+              <w:t>Naponta.</w:t>
+            </w:r>
           </w:p>
         </w:tc>
         <w:tc>
@@ -1736,6 +2688,15 @@
                 <w:szCs w:val="24"/>
               </w:rPr>
             </w:pPr>
+            <w:proofErr w:type="spellStart"/>
+            <w:r>
+              <w:rPr>
+                <w:sz w:val="24"/>
+                <w:szCs w:val="24"/>
+              </w:rPr>
+              <w:t>GitHub</w:t>
+            </w:r>
+            <w:proofErr w:type="spellEnd"/>
           </w:p>
         </w:tc>
       </w:tr>
@@ -1778,6 +2739,13 @@
                 <w:szCs w:val="24"/>
               </w:rPr>
             </w:pPr>
+            <w:r>
+              <w:rPr>
+                <w:sz w:val="24"/>
+                <w:szCs w:val="24"/>
+              </w:rPr>
+              <w:t>Szondi Máté</w:t>
+            </w:r>
           </w:p>
         </w:tc>
         <w:tc>
@@ -1794,6 +2762,13 @@
                 <w:szCs w:val="24"/>
               </w:rPr>
             </w:pPr>
+            <w:r>
+              <w:rPr>
+                <w:sz w:val="24"/>
+                <w:szCs w:val="24"/>
+              </w:rPr>
+              <w:t>Egyszer a projekt végén.</w:t>
+            </w:r>
           </w:p>
         </w:tc>
         <w:tc>
@@ -1810,6 +2785,13 @@
                 <w:szCs w:val="24"/>
               </w:rPr>
             </w:pPr>
+            <w:r>
+              <w:rPr>
+                <w:sz w:val="24"/>
+                <w:szCs w:val="24"/>
+              </w:rPr>
+              <w:t>E-mail</w:t>
+            </w:r>
           </w:p>
         </w:tc>
       </w:tr>
@@ -1843,7 +2825,27 @@
           <w:szCs w:val="32"/>
           <w:u w:val="single"/>
         </w:rPr>
-        <w:t>Tesztelési jegyzőkönyv:</w:t>
+        <w:t xml:space="preserve">Tesztelési </w:t>
+      </w:r>
+      <w:r>
+        <w:rPr>
+          <w:b/>
+          <w:bCs/>
+          <w:sz w:val="32"/>
+          <w:szCs w:val="32"/>
+          <w:u w:val="single"/>
+        </w:rPr>
+        <w:t>esetek</w:t>
+      </w:r>
+      <w:r>
+        <w:rPr>
+          <w:b/>
+          <w:bCs/>
+          <w:sz w:val="32"/>
+          <w:szCs w:val="32"/>
+          <w:u w:val="single"/>
+        </w:rPr>
+        <w:t>:</w:t>
       </w:r>
     </w:p>
     <w:tbl>
@@ -1903,7 +2905,6 @@
                 <w:szCs w:val="24"/>
               </w:rPr>
             </w:pPr>
-            <w:bookmarkStart w:id="0" w:name="_GoBack" w:colFirst="0" w:colLast="0"/>
             <w:r>
               <w:rPr>
                 <w:sz w:val="24"/>
@@ -1923,10 +2924,19 @@
               <w:spacing w:before="60" w:after="60"/>
               <w:jc w:val="center"/>
               <w:rPr>
-                <w:sz w:val="24"/>
-                <w:szCs w:val="24"/>
-              </w:rPr>
-            </w:pPr>
+                <w:rFonts w:cs="Calibri"/>
+                <w:sz w:val="24"/>
+                <w:szCs w:val="24"/>
+              </w:rPr>
+            </w:pPr>
+            <w:r>
+              <w:rPr>
+                <w:rFonts w:cs="Calibri"/>
+                <w:sz w:val="24"/>
+                <w:szCs w:val="24"/>
+              </w:rPr>
+              <w:t>Belépés csak a megfelelő adatok megadásával.</w:t>
+            </w:r>
           </w:p>
         </w:tc>
       </w:tr>
@@ -1969,6 +2979,13 @@
                 <w:szCs w:val="24"/>
               </w:rPr>
             </w:pPr>
+            <w:r>
+              <w:rPr>
+                <w:sz w:val="24"/>
+                <w:szCs w:val="24"/>
+              </w:rPr>
+              <w:t xml:space="preserve">A teszt során megbizonyosodtunk abban, hogy az oldalra csak regisztrált személyek léphetnek be. Tehát csakis az adatbázisban eltárolt felhasználónév, jelszó párossal lehet belépni. </w:t>
+            </w:r>
           </w:p>
         </w:tc>
       </w:tr>
@@ -2011,6 +3028,29 @@
                 <w:szCs w:val="24"/>
               </w:rPr>
             </w:pPr>
+            <w:r>
+              <w:rPr>
+                <w:sz w:val="24"/>
+                <w:szCs w:val="24"/>
+              </w:rPr>
+              <w:t xml:space="preserve">Az adatbázisbán eltárolt felhasználónév és jelszó páros, a weboldalon elérhető </w:t>
+            </w:r>
+            <w:proofErr w:type="spellStart"/>
+            <w:r>
+              <w:rPr>
+                <w:sz w:val="24"/>
+                <w:szCs w:val="24"/>
+              </w:rPr>
+              <w:t>Loginform</w:t>
+            </w:r>
+            <w:proofErr w:type="spellEnd"/>
+            <w:r>
+              <w:rPr>
+                <w:sz w:val="24"/>
+                <w:szCs w:val="24"/>
+              </w:rPr>
+              <w:t>.</w:t>
+            </w:r>
           </w:p>
         </w:tc>
       </w:tr>
@@ -2053,6 +3093,13 @@
                 <w:szCs w:val="24"/>
               </w:rPr>
             </w:pPr>
+            <w:r>
+              <w:rPr>
+                <w:sz w:val="24"/>
+                <w:szCs w:val="24"/>
+              </w:rPr>
+              <w:t>2019.11.29. 18:05</w:t>
+            </w:r>
           </w:p>
         </w:tc>
       </w:tr>
@@ -2095,6 +3142,13 @@
                 <w:szCs w:val="24"/>
               </w:rPr>
             </w:pPr>
+            <w:r>
+              <w:rPr>
+                <w:sz w:val="24"/>
+                <w:szCs w:val="24"/>
+              </w:rPr>
+              <w:t>Szöveges</w:t>
+            </w:r>
           </w:p>
         </w:tc>
       </w:tr>
@@ -2162,6 +3216,13 @@
                 <w:szCs w:val="24"/>
               </w:rPr>
             </w:pPr>
+            <w:r>
+              <w:rPr>
+                <w:sz w:val="24"/>
+                <w:szCs w:val="24"/>
+              </w:rPr>
+              <w:t>Szondi Máté</w:t>
+            </w:r>
           </w:p>
         </w:tc>
       </w:tr>
@@ -2204,6 +3265,13 @@
                 <w:szCs w:val="24"/>
               </w:rPr>
             </w:pPr>
+            <w:r>
+              <w:rPr>
+                <w:sz w:val="24"/>
+                <w:szCs w:val="24"/>
+              </w:rPr>
+              <w:t>Zárt rendszer, csak fejlesztők hozzáférésével.</w:t>
+            </w:r>
           </w:p>
         </w:tc>
       </w:tr>
@@ -2246,6 +3314,13 @@
                 <w:szCs w:val="24"/>
               </w:rPr>
             </w:pPr>
+            <w:r>
+              <w:rPr>
+                <w:sz w:val="24"/>
+                <w:szCs w:val="24"/>
+              </w:rPr>
+              <w:t>Hibaüzenet nem megfelelő belépési adatok megadása illetve nem kitöltött mező esetén. Megfelelő belépési adatok megadása esetén pedig beléptetés az oldalra.</w:t>
+            </w:r>
           </w:p>
         </w:tc>
       </w:tr>
@@ -2284,18 +3359,20 @@
               <w:pStyle w:val="Listaszerbekezds"/>
               <w:numPr>
                 <w:ilvl w:val="0"/>
-                <w:numId w:val="18"/>
+                <w:numId w:val="24"/>
               </w:numPr>
               <w:spacing w:before="60" w:after="60"/>
               <w:rPr>
                 <w:sz w:val="24"/>
                 <w:szCs w:val="24"/>
-              </w:rPr>
-            </w:pPr>
-            <w:r>
-              <w:rPr>
-                <w:sz w:val="24"/>
-                <w:szCs w:val="24"/>
+                <w:u w:val="thick"/>
+              </w:rPr>
+            </w:pPr>
+            <w:r>
+              <w:rPr>
+                <w:sz w:val="24"/>
+                <w:szCs w:val="24"/>
+                <w:u w:val="thick"/>
               </w:rPr>
               <w:t>Megfelelt</w:t>
             </w:r>
@@ -2305,7 +3382,7 @@
               <w:pStyle w:val="Listaszerbekezds"/>
               <w:numPr>
                 <w:ilvl w:val="0"/>
-                <w:numId w:val="18"/>
+                <w:numId w:val="24"/>
               </w:numPr>
               <w:spacing w:before="60" w:after="60"/>
               <w:rPr>
@@ -2326,7 +3403,7 @@
               <w:pStyle w:val="Listaszerbekezds"/>
               <w:numPr>
                 <w:ilvl w:val="0"/>
-                <w:numId w:val="18"/>
+                <w:numId w:val="24"/>
               </w:numPr>
               <w:spacing w:before="60" w:after="60"/>
               <w:rPr>
@@ -2383,10 +3460,1433 @@
                 <w:szCs w:val="24"/>
               </w:rPr>
             </w:pPr>
+            <w:r>
+              <w:rPr>
+                <w:sz w:val="24"/>
+                <w:szCs w:val="24"/>
+              </w:rPr>
+              <w:t>-</w:t>
+            </w:r>
           </w:p>
         </w:tc>
       </w:tr>
-      <w:bookmarkEnd w:id="0"/>
+    </w:tbl>
+    <w:p>
+      <w:pPr>
+        <w:rPr>
+          <w:sz w:val="24"/>
+          <w:szCs w:val="24"/>
+        </w:rPr>
+      </w:pPr>
+    </w:p>
+    <w:p>
+      <w:pPr>
+        <w:rPr>
+          <w:sz w:val="24"/>
+          <w:szCs w:val="24"/>
+        </w:rPr>
+      </w:pPr>
+    </w:p>
+    <w:p>
+      <w:pPr>
+        <w:rPr>
+          <w:sz w:val="24"/>
+          <w:szCs w:val="24"/>
+        </w:rPr>
+      </w:pPr>
+    </w:p>
+    <w:p>
+      <w:pPr>
+        <w:rPr>
+          <w:sz w:val="24"/>
+          <w:szCs w:val="24"/>
+        </w:rPr>
+      </w:pPr>
+    </w:p>
+    <w:p>
+      <w:pPr>
+        <w:rPr>
+          <w:sz w:val="24"/>
+          <w:szCs w:val="24"/>
+        </w:rPr>
+      </w:pPr>
+    </w:p>
+    <w:p>
+      <w:pPr>
+        <w:rPr>
+          <w:sz w:val="24"/>
+          <w:szCs w:val="24"/>
+        </w:rPr>
+      </w:pPr>
+    </w:p>
+    <w:p>
+      <w:pPr>
+        <w:rPr>
+          <w:sz w:val="24"/>
+          <w:szCs w:val="24"/>
+        </w:rPr>
+      </w:pPr>
+    </w:p>
+    <w:p>
+      <w:pPr>
+        <w:rPr>
+          <w:sz w:val="24"/>
+          <w:szCs w:val="24"/>
+        </w:rPr>
+      </w:pPr>
+    </w:p>
+    <w:p>
+      <w:pPr>
+        <w:rPr>
+          <w:sz w:val="24"/>
+          <w:szCs w:val="24"/>
+        </w:rPr>
+      </w:pPr>
+    </w:p>
+    <w:p>
+      <w:pPr>
+        <w:rPr>
+          <w:sz w:val="24"/>
+          <w:szCs w:val="24"/>
+        </w:rPr>
+      </w:pPr>
+    </w:p>
+    <w:tbl>
+      <w:tblPr>
+        <w:tblStyle w:val="Rcsostblzat"/>
+        <w:tblW w:w="0" w:type="auto"/>
+        <w:tblLook w:val="04A0" w:firstRow="1" w:lastRow="0" w:firstColumn="1" w:lastColumn="0" w:noHBand="0" w:noVBand="1"/>
+      </w:tblPr>
+      <w:tblGrid>
+        <w:gridCol w:w="5228"/>
+        <w:gridCol w:w="5228"/>
+      </w:tblGrid>
+      <w:tr>
+        <w:tc>
+          <w:tcPr>
+            <w:tcW w:w="10456" w:type="dxa"/>
+            <w:gridSpan w:val="2"/>
+            <w:shd w:val="clear" w:color="auto" w:fill="BDD6EE" w:themeFill="accent1" w:themeFillTint="66"/>
+            <w:vAlign w:val="center"/>
+          </w:tcPr>
+          <w:p>
+            <w:pPr>
+              <w:spacing w:before="60" w:after="60"/>
+              <w:jc w:val="center"/>
+              <w:rPr>
+                <w:b/>
+                <w:bCs/>
+                <w:sz w:val="24"/>
+                <w:szCs w:val="24"/>
+              </w:rPr>
+            </w:pPr>
+            <w:r>
+              <w:rPr>
+                <w:b/>
+                <w:bCs/>
+                <w:sz w:val="24"/>
+                <w:szCs w:val="24"/>
+              </w:rPr>
+              <w:t>Tesztelési jegyzőkönyv</w:t>
+            </w:r>
+          </w:p>
+        </w:tc>
+      </w:tr>
+      <w:tr>
+        <w:tc>
+          <w:tcPr>
+            <w:tcW w:w="5228" w:type="dxa"/>
+            <w:shd w:val="clear" w:color="auto" w:fill="FFE599" w:themeFill="accent4" w:themeFillTint="66"/>
+            <w:vAlign w:val="center"/>
+          </w:tcPr>
+          <w:p>
+            <w:pPr>
+              <w:spacing w:before="60" w:after="60"/>
+              <w:jc w:val="center"/>
+              <w:rPr>
+                <w:sz w:val="24"/>
+                <w:szCs w:val="24"/>
+              </w:rPr>
+            </w:pPr>
+            <w:r>
+              <w:rPr>
+                <w:sz w:val="24"/>
+                <w:szCs w:val="24"/>
+              </w:rPr>
+              <w:t>A tesztelési-eset leírása és célja:</w:t>
+            </w:r>
+          </w:p>
+        </w:tc>
+        <w:tc>
+          <w:tcPr>
+            <w:tcW w:w="5228" w:type="dxa"/>
+            <w:vAlign w:val="center"/>
+          </w:tcPr>
+          <w:p>
+            <w:pPr>
+              <w:spacing w:before="60" w:after="60"/>
+              <w:jc w:val="center"/>
+              <w:rPr>
+                <w:rFonts w:cs="Calibri"/>
+                <w:sz w:val="24"/>
+                <w:szCs w:val="24"/>
+              </w:rPr>
+            </w:pPr>
+            <w:r>
+              <w:rPr>
+                <w:rFonts w:cs="Calibri"/>
+                <w:sz w:val="24"/>
+                <w:szCs w:val="24"/>
+              </w:rPr>
+              <w:t>Az adatok biztonságos tárolása.</w:t>
+            </w:r>
+          </w:p>
+        </w:tc>
+      </w:tr>
+      <w:tr>
+        <w:tc>
+          <w:tcPr>
+            <w:tcW w:w="5228" w:type="dxa"/>
+            <w:shd w:val="clear" w:color="auto" w:fill="FFE599" w:themeFill="accent4" w:themeFillTint="66"/>
+            <w:vAlign w:val="center"/>
+          </w:tcPr>
+          <w:p>
+            <w:pPr>
+              <w:spacing w:before="60" w:after="60"/>
+              <w:jc w:val="center"/>
+              <w:rPr>
+                <w:sz w:val="24"/>
+                <w:szCs w:val="24"/>
+              </w:rPr>
+            </w:pPr>
+            <w:r>
+              <w:rPr>
+                <w:sz w:val="24"/>
+                <w:szCs w:val="24"/>
+              </w:rPr>
+              <w:t>A tesztelt folyamat/</w:t>
+            </w:r>
+            <w:proofErr w:type="gramStart"/>
+            <w:r>
+              <w:rPr>
+                <w:sz w:val="24"/>
+                <w:szCs w:val="24"/>
+              </w:rPr>
+              <w:t>funkció</w:t>
+            </w:r>
+            <w:proofErr w:type="gramEnd"/>
+            <w:r>
+              <w:rPr>
+                <w:sz w:val="24"/>
+                <w:szCs w:val="24"/>
+              </w:rPr>
+              <w:t xml:space="preserve"> leírása:</w:t>
+            </w:r>
+          </w:p>
+        </w:tc>
+        <w:tc>
+          <w:tcPr>
+            <w:tcW w:w="5228" w:type="dxa"/>
+            <w:vAlign w:val="center"/>
+          </w:tcPr>
+          <w:p>
+            <w:pPr>
+              <w:spacing w:before="60" w:after="60"/>
+              <w:jc w:val="center"/>
+              <w:rPr>
+                <w:sz w:val="24"/>
+                <w:szCs w:val="24"/>
+              </w:rPr>
+            </w:pPr>
+            <w:r>
+              <w:rPr>
+                <w:sz w:val="24"/>
+                <w:szCs w:val="24"/>
+              </w:rPr>
+              <w:t>Biztosítani, hogy az adatok illetéktelen személy nem férhet hozzá csak az erre jogosultak.</w:t>
+            </w:r>
+          </w:p>
+        </w:tc>
+      </w:tr>
+      <w:tr>
+        <w:tc>
+          <w:tcPr>
+            <w:tcW w:w="5228" w:type="dxa"/>
+            <w:shd w:val="clear" w:color="auto" w:fill="FFE599" w:themeFill="accent4" w:themeFillTint="66"/>
+            <w:vAlign w:val="center"/>
+          </w:tcPr>
+          <w:p>
+            <w:pPr>
+              <w:spacing w:before="60" w:after="60"/>
+              <w:jc w:val="center"/>
+              <w:rPr>
+                <w:sz w:val="24"/>
+                <w:szCs w:val="24"/>
+              </w:rPr>
+            </w:pPr>
+            <w:r>
+              <w:rPr>
+                <w:sz w:val="24"/>
+                <w:szCs w:val="24"/>
+              </w:rPr>
+              <w:t>A tesztelés előfeltételei:</w:t>
+            </w:r>
+          </w:p>
+        </w:tc>
+        <w:tc>
+          <w:tcPr>
+            <w:tcW w:w="5228" w:type="dxa"/>
+            <w:vAlign w:val="center"/>
+          </w:tcPr>
+          <w:p>
+            <w:pPr>
+              <w:spacing w:before="60" w:after="60"/>
+              <w:jc w:val="center"/>
+              <w:rPr>
+                <w:sz w:val="24"/>
+                <w:szCs w:val="24"/>
+              </w:rPr>
+            </w:pPr>
+            <w:r>
+              <w:rPr>
+                <w:sz w:val="24"/>
+                <w:szCs w:val="24"/>
+              </w:rPr>
+              <w:t>Az adattárolás megfelelő kiépítése az adatbázisban.</w:t>
+            </w:r>
+          </w:p>
+        </w:tc>
+      </w:tr>
+      <w:tr>
+        <w:tc>
+          <w:tcPr>
+            <w:tcW w:w="5228" w:type="dxa"/>
+            <w:shd w:val="clear" w:color="auto" w:fill="FFE599" w:themeFill="accent4" w:themeFillTint="66"/>
+            <w:vAlign w:val="center"/>
+          </w:tcPr>
+          <w:p>
+            <w:pPr>
+              <w:spacing w:before="60" w:after="60"/>
+              <w:jc w:val="center"/>
+              <w:rPr>
+                <w:sz w:val="24"/>
+                <w:szCs w:val="24"/>
+              </w:rPr>
+            </w:pPr>
+            <w:r>
+              <w:rPr>
+                <w:sz w:val="24"/>
+                <w:szCs w:val="24"/>
+              </w:rPr>
+              <w:t xml:space="preserve">A tesztelés </w:t>
+            </w:r>
+            <w:proofErr w:type="gramStart"/>
+            <w:r>
+              <w:rPr>
+                <w:sz w:val="24"/>
+                <w:szCs w:val="24"/>
+              </w:rPr>
+              <w:t>dátuma</w:t>
+            </w:r>
+            <w:proofErr w:type="gramEnd"/>
+            <w:r>
+              <w:rPr>
+                <w:sz w:val="24"/>
+                <w:szCs w:val="24"/>
+              </w:rPr>
+              <w:t xml:space="preserve"> és időpontja:</w:t>
+            </w:r>
+          </w:p>
+        </w:tc>
+        <w:tc>
+          <w:tcPr>
+            <w:tcW w:w="5228" w:type="dxa"/>
+            <w:vAlign w:val="center"/>
+          </w:tcPr>
+          <w:p>
+            <w:pPr>
+              <w:spacing w:before="60" w:after="60"/>
+              <w:jc w:val="center"/>
+              <w:rPr>
+                <w:sz w:val="24"/>
+                <w:szCs w:val="24"/>
+              </w:rPr>
+            </w:pPr>
+            <w:r>
+              <w:rPr>
+                <w:sz w:val="24"/>
+                <w:szCs w:val="24"/>
+              </w:rPr>
+              <w:t>2019.</w:t>
+            </w:r>
+            <w:r>
+              <w:rPr>
+                <w:sz w:val="24"/>
+                <w:szCs w:val="24"/>
+              </w:rPr>
+              <w:t>11.15. 13:50</w:t>
+            </w:r>
+          </w:p>
+        </w:tc>
+      </w:tr>
+      <w:tr>
+        <w:tc>
+          <w:tcPr>
+            <w:tcW w:w="5228" w:type="dxa"/>
+            <w:shd w:val="clear" w:color="auto" w:fill="FFE599" w:themeFill="accent4" w:themeFillTint="66"/>
+            <w:vAlign w:val="center"/>
+          </w:tcPr>
+          <w:p>
+            <w:pPr>
+              <w:spacing w:before="60" w:after="60"/>
+              <w:jc w:val="center"/>
+              <w:rPr>
+                <w:sz w:val="24"/>
+                <w:szCs w:val="24"/>
+              </w:rPr>
+            </w:pPr>
+            <w:r>
+              <w:rPr>
+                <w:sz w:val="24"/>
+                <w:szCs w:val="24"/>
+              </w:rPr>
+              <w:t>A tesztadatok típusa:</w:t>
+            </w:r>
+          </w:p>
+        </w:tc>
+        <w:tc>
+          <w:tcPr>
+            <w:tcW w:w="5228" w:type="dxa"/>
+            <w:vAlign w:val="center"/>
+          </w:tcPr>
+          <w:p>
+            <w:pPr>
+              <w:spacing w:before="60" w:after="60"/>
+              <w:jc w:val="center"/>
+              <w:rPr>
+                <w:sz w:val="24"/>
+                <w:szCs w:val="24"/>
+              </w:rPr>
+            </w:pPr>
+            <w:r>
+              <w:rPr>
+                <w:sz w:val="24"/>
+                <w:szCs w:val="24"/>
+              </w:rPr>
+              <w:t>Szöveges</w:t>
+            </w:r>
+          </w:p>
+        </w:tc>
+      </w:tr>
+      <w:tr>
+        <w:tc>
+          <w:tcPr>
+            <w:tcW w:w="5228" w:type="dxa"/>
+            <w:shd w:val="clear" w:color="auto" w:fill="FFE599" w:themeFill="accent4" w:themeFillTint="66"/>
+            <w:vAlign w:val="center"/>
+          </w:tcPr>
+          <w:p>
+            <w:pPr>
+              <w:spacing w:before="60" w:after="60"/>
+              <w:jc w:val="center"/>
+              <w:rPr>
+                <w:sz w:val="24"/>
+                <w:szCs w:val="24"/>
+              </w:rPr>
+            </w:pPr>
+            <w:r>
+              <w:rPr>
+                <w:sz w:val="24"/>
+                <w:szCs w:val="24"/>
+              </w:rPr>
+              <w:t xml:space="preserve">A tesztet végző </w:t>
+            </w:r>
+            <w:proofErr w:type="gramStart"/>
+            <w:r>
+              <w:rPr>
+                <w:sz w:val="24"/>
+                <w:szCs w:val="24"/>
+              </w:rPr>
+              <w:t>személy(</w:t>
+            </w:r>
+            <w:proofErr w:type="spellStart"/>
+            <w:proofErr w:type="gramEnd"/>
+            <w:r>
+              <w:rPr>
+                <w:sz w:val="24"/>
+                <w:szCs w:val="24"/>
+              </w:rPr>
+              <w:t>ek</w:t>
+            </w:r>
+            <w:proofErr w:type="spellEnd"/>
+            <w:r>
+              <w:rPr>
+                <w:sz w:val="24"/>
+                <w:szCs w:val="24"/>
+              </w:rPr>
+              <w:t>):</w:t>
+            </w:r>
+          </w:p>
+        </w:tc>
+        <w:tc>
+          <w:tcPr>
+            <w:tcW w:w="5228" w:type="dxa"/>
+            <w:vAlign w:val="center"/>
+          </w:tcPr>
+          <w:p>
+            <w:pPr>
+              <w:spacing w:before="60" w:after="60"/>
+              <w:jc w:val="center"/>
+              <w:rPr>
+                <w:sz w:val="24"/>
+                <w:szCs w:val="24"/>
+              </w:rPr>
+            </w:pPr>
+            <w:r>
+              <w:rPr>
+                <w:sz w:val="24"/>
+                <w:szCs w:val="24"/>
+              </w:rPr>
+              <w:t>Szondi Máté</w:t>
+            </w:r>
+          </w:p>
+        </w:tc>
+      </w:tr>
+      <w:tr>
+        <w:tc>
+          <w:tcPr>
+            <w:tcW w:w="5228" w:type="dxa"/>
+            <w:shd w:val="clear" w:color="auto" w:fill="FFE599" w:themeFill="accent4" w:themeFillTint="66"/>
+            <w:vAlign w:val="center"/>
+          </w:tcPr>
+          <w:p>
+            <w:pPr>
+              <w:spacing w:before="60" w:after="60"/>
+              <w:jc w:val="center"/>
+              <w:rPr>
+                <w:sz w:val="24"/>
+                <w:szCs w:val="24"/>
+              </w:rPr>
+            </w:pPr>
+            <w:r>
+              <w:rPr>
+                <w:sz w:val="24"/>
+                <w:szCs w:val="24"/>
+              </w:rPr>
+              <w:t>A tesztelt rendszer beállításai:</w:t>
+            </w:r>
+          </w:p>
+        </w:tc>
+        <w:tc>
+          <w:tcPr>
+            <w:tcW w:w="5228" w:type="dxa"/>
+            <w:vAlign w:val="center"/>
+          </w:tcPr>
+          <w:p>
+            <w:pPr>
+              <w:spacing w:before="60" w:after="60"/>
+              <w:jc w:val="center"/>
+              <w:rPr>
+                <w:sz w:val="24"/>
+                <w:szCs w:val="24"/>
+              </w:rPr>
+            </w:pPr>
+            <w:r>
+              <w:rPr>
+                <w:sz w:val="24"/>
+                <w:szCs w:val="24"/>
+              </w:rPr>
+              <w:t>Zárt rendszer, csak fejlesztők hozzáférésével.</w:t>
+            </w:r>
+          </w:p>
+        </w:tc>
+      </w:tr>
+      <w:tr>
+        <w:tc>
+          <w:tcPr>
+            <w:tcW w:w="5228" w:type="dxa"/>
+            <w:shd w:val="clear" w:color="auto" w:fill="FFE599" w:themeFill="accent4" w:themeFillTint="66"/>
+            <w:vAlign w:val="center"/>
+          </w:tcPr>
+          <w:p>
+            <w:pPr>
+              <w:spacing w:before="60" w:after="60"/>
+              <w:jc w:val="center"/>
+              <w:rPr>
+                <w:sz w:val="24"/>
+                <w:szCs w:val="24"/>
+              </w:rPr>
+            </w:pPr>
+            <w:r>
+              <w:rPr>
+                <w:sz w:val="24"/>
+                <w:szCs w:val="24"/>
+              </w:rPr>
+              <w:t>A teszt-eset elvárt eredménye:</w:t>
+            </w:r>
+          </w:p>
+        </w:tc>
+        <w:tc>
+          <w:tcPr>
+            <w:tcW w:w="5228" w:type="dxa"/>
+            <w:vAlign w:val="center"/>
+          </w:tcPr>
+          <w:p>
+            <w:pPr>
+              <w:spacing w:before="60" w:after="60"/>
+              <w:jc w:val="center"/>
+              <w:rPr>
+                <w:sz w:val="24"/>
+                <w:szCs w:val="24"/>
+              </w:rPr>
+            </w:pPr>
+            <w:r>
+              <w:rPr>
+                <w:sz w:val="24"/>
+                <w:szCs w:val="24"/>
+              </w:rPr>
+              <w:t xml:space="preserve">Nem bejelentkezett illetve csak egyszerű felhasználók számára semmilyen a cégről való nem </w:t>
+            </w:r>
+            <w:proofErr w:type="gramStart"/>
+            <w:r>
+              <w:rPr>
+                <w:sz w:val="24"/>
+                <w:szCs w:val="24"/>
+              </w:rPr>
+              <w:t>publikus  adathoz</w:t>
+            </w:r>
+            <w:proofErr w:type="gramEnd"/>
+            <w:r>
+              <w:rPr>
+                <w:sz w:val="24"/>
+                <w:szCs w:val="24"/>
+              </w:rPr>
+              <w:t xml:space="preserve"> nincs hozzáférés.</w:t>
+            </w:r>
+          </w:p>
+        </w:tc>
+      </w:tr>
+      <w:tr>
+        <w:tc>
+          <w:tcPr>
+            <w:tcW w:w="5228" w:type="dxa"/>
+            <w:shd w:val="clear" w:color="auto" w:fill="FFE599" w:themeFill="accent4" w:themeFillTint="66"/>
+            <w:vAlign w:val="center"/>
+          </w:tcPr>
+          <w:p>
+            <w:pPr>
+              <w:spacing w:before="60" w:after="60"/>
+              <w:jc w:val="center"/>
+              <w:rPr>
+                <w:sz w:val="24"/>
+                <w:szCs w:val="24"/>
+              </w:rPr>
+            </w:pPr>
+            <w:r>
+              <w:rPr>
+                <w:sz w:val="24"/>
+                <w:szCs w:val="24"/>
+              </w:rPr>
+              <w:t>A tesztelés eredménye:</w:t>
+            </w:r>
+          </w:p>
+        </w:tc>
+        <w:tc>
+          <w:tcPr>
+            <w:tcW w:w="5228" w:type="dxa"/>
+            <w:vAlign w:val="center"/>
+          </w:tcPr>
+          <w:p>
+            <w:pPr>
+              <w:pStyle w:val="Listaszerbekezds"/>
+              <w:numPr>
+                <w:ilvl w:val="0"/>
+                <w:numId w:val="23"/>
+              </w:numPr>
+              <w:spacing w:before="60" w:after="60"/>
+              <w:rPr>
+                <w:sz w:val="24"/>
+                <w:szCs w:val="24"/>
+                <w:u w:val="thick"/>
+              </w:rPr>
+            </w:pPr>
+            <w:r>
+              <w:rPr>
+                <w:sz w:val="24"/>
+                <w:szCs w:val="24"/>
+                <w:u w:val="thick"/>
+              </w:rPr>
+              <w:t>Megfelelt</w:t>
+            </w:r>
+          </w:p>
+          <w:p>
+            <w:pPr>
+              <w:pStyle w:val="Listaszerbekezds"/>
+              <w:numPr>
+                <w:ilvl w:val="0"/>
+                <w:numId w:val="23"/>
+              </w:numPr>
+              <w:spacing w:before="60" w:after="60"/>
+              <w:rPr>
+                <w:sz w:val="24"/>
+                <w:szCs w:val="24"/>
+              </w:rPr>
+            </w:pPr>
+            <w:r>
+              <w:rPr>
+                <w:sz w:val="24"/>
+                <w:szCs w:val="24"/>
+              </w:rPr>
+              <w:t>Nem felelt meg</w:t>
+            </w:r>
+          </w:p>
+          <w:p>
+            <w:pPr>
+              <w:pStyle w:val="Listaszerbekezds"/>
+              <w:numPr>
+                <w:ilvl w:val="0"/>
+                <w:numId w:val="23"/>
+              </w:numPr>
+              <w:spacing w:before="60" w:after="60"/>
+              <w:rPr>
+                <w:sz w:val="24"/>
+                <w:szCs w:val="24"/>
+              </w:rPr>
+            </w:pPr>
+            <w:r>
+              <w:rPr>
+                <w:sz w:val="24"/>
+                <w:szCs w:val="24"/>
+              </w:rPr>
+              <w:t>Megfelelt megjegyzésekkel</w:t>
+            </w:r>
+          </w:p>
+        </w:tc>
+      </w:tr>
+      <w:tr>
+        <w:tc>
+          <w:tcPr>
+            <w:tcW w:w="5228" w:type="dxa"/>
+            <w:shd w:val="clear" w:color="auto" w:fill="FFE599" w:themeFill="accent4" w:themeFillTint="66"/>
+            <w:vAlign w:val="center"/>
+          </w:tcPr>
+          <w:p>
+            <w:pPr>
+              <w:spacing w:before="60" w:after="60"/>
+              <w:jc w:val="center"/>
+              <w:rPr>
+                <w:sz w:val="24"/>
+                <w:szCs w:val="24"/>
+              </w:rPr>
+            </w:pPr>
+            <w:r>
+              <w:rPr>
+                <w:sz w:val="24"/>
+                <w:szCs w:val="24"/>
+              </w:rPr>
+              <w:t>Megjegyzések:</w:t>
+            </w:r>
+          </w:p>
+        </w:tc>
+        <w:tc>
+          <w:tcPr>
+            <w:tcW w:w="5228" w:type="dxa"/>
+            <w:vAlign w:val="center"/>
+          </w:tcPr>
+          <w:p>
+            <w:pPr>
+              <w:spacing w:before="60" w:after="60"/>
+              <w:jc w:val="center"/>
+              <w:rPr>
+                <w:sz w:val="24"/>
+                <w:szCs w:val="24"/>
+              </w:rPr>
+            </w:pPr>
+          </w:p>
+        </w:tc>
+      </w:tr>
+    </w:tbl>
+    <w:p>
+      <w:pPr>
+        <w:rPr>
+          <w:sz w:val="24"/>
+          <w:szCs w:val="24"/>
+        </w:rPr>
+      </w:pPr>
+    </w:p>
+    <w:tbl>
+      <w:tblPr>
+        <w:tblStyle w:val="Rcsostblzat"/>
+        <w:tblW w:w="0" w:type="auto"/>
+        <w:tblLook w:val="04A0" w:firstRow="1" w:lastRow="0" w:firstColumn="1" w:lastColumn="0" w:noHBand="0" w:noVBand="1"/>
+      </w:tblPr>
+      <w:tblGrid>
+        <w:gridCol w:w="5228"/>
+        <w:gridCol w:w="5228"/>
+      </w:tblGrid>
+      <w:tr>
+        <w:tc>
+          <w:tcPr>
+            <w:tcW w:w="10456" w:type="dxa"/>
+            <w:gridSpan w:val="2"/>
+            <w:shd w:val="clear" w:color="auto" w:fill="BDD6EE" w:themeFill="accent1" w:themeFillTint="66"/>
+            <w:vAlign w:val="center"/>
+          </w:tcPr>
+          <w:p>
+            <w:pPr>
+              <w:spacing w:before="60" w:after="60"/>
+              <w:jc w:val="center"/>
+              <w:rPr>
+                <w:b/>
+                <w:bCs/>
+                <w:sz w:val="24"/>
+                <w:szCs w:val="24"/>
+              </w:rPr>
+            </w:pPr>
+            <w:r>
+              <w:rPr>
+                <w:b/>
+                <w:bCs/>
+                <w:sz w:val="24"/>
+                <w:szCs w:val="24"/>
+              </w:rPr>
+              <w:t>Tesztelési jegyzőkönyv</w:t>
+            </w:r>
+          </w:p>
+        </w:tc>
+      </w:tr>
+      <w:tr>
+        <w:tc>
+          <w:tcPr>
+            <w:tcW w:w="5228" w:type="dxa"/>
+            <w:shd w:val="clear" w:color="auto" w:fill="FFE599" w:themeFill="accent4" w:themeFillTint="66"/>
+            <w:vAlign w:val="center"/>
+          </w:tcPr>
+          <w:p>
+            <w:pPr>
+              <w:spacing w:before="60" w:after="60"/>
+              <w:jc w:val="center"/>
+              <w:rPr>
+                <w:sz w:val="24"/>
+                <w:szCs w:val="24"/>
+              </w:rPr>
+            </w:pPr>
+            <w:r>
+              <w:rPr>
+                <w:sz w:val="24"/>
+                <w:szCs w:val="24"/>
+              </w:rPr>
+              <w:t>A tesztelési-eset leírása és célja:</w:t>
+            </w:r>
+          </w:p>
+        </w:tc>
+        <w:tc>
+          <w:tcPr>
+            <w:tcW w:w="5228" w:type="dxa"/>
+            <w:vAlign w:val="center"/>
+          </w:tcPr>
+          <w:p>
+            <w:pPr>
+              <w:spacing w:before="60" w:after="60"/>
+              <w:jc w:val="center"/>
+              <w:rPr>
+                <w:rFonts w:cs="Calibri"/>
+                <w:sz w:val="24"/>
+                <w:szCs w:val="24"/>
+              </w:rPr>
+            </w:pPr>
+            <w:r>
+              <w:rPr>
+                <w:rFonts w:cs="Calibri"/>
+                <w:sz w:val="24"/>
+                <w:szCs w:val="24"/>
+              </w:rPr>
+              <w:t xml:space="preserve">Az </w:t>
+            </w:r>
+            <w:proofErr w:type="gramStart"/>
+            <w:r>
+              <w:rPr>
+                <w:rFonts w:cs="Calibri"/>
+                <w:sz w:val="24"/>
+                <w:szCs w:val="24"/>
+              </w:rPr>
+              <w:t>információk</w:t>
+            </w:r>
+            <w:proofErr w:type="gramEnd"/>
+            <w:r>
+              <w:rPr>
+                <w:rFonts w:cs="Calibri"/>
+                <w:sz w:val="24"/>
+                <w:szCs w:val="24"/>
+              </w:rPr>
+              <w:t xml:space="preserve"> egyszerű és érthető megjelenítése a felhasználók számára.</w:t>
+            </w:r>
+          </w:p>
+        </w:tc>
+      </w:tr>
+      <w:tr>
+        <w:tc>
+          <w:tcPr>
+            <w:tcW w:w="5228" w:type="dxa"/>
+            <w:shd w:val="clear" w:color="auto" w:fill="FFE599" w:themeFill="accent4" w:themeFillTint="66"/>
+            <w:vAlign w:val="center"/>
+          </w:tcPr>
+          <w:p>
+            <w:pPr>
+              <w:spacing w:before="60" w:after="60"/>
+              <w:jc w:val="center"/>
+              <w:rPr>
+                <w:sz w:val="24"/>
+                <w:szCs w:val="24"/>
+              </w:rPr>
+            </w:pPr>
+            <w:r>
+              <w:rPr>
+                <w:sz w:val="24"/>
+                <w:szCs w:val="24"/>
+              </w:rPr>
+              <w:t>A tesztelt folyamat/</w:t>
+            </w:r>
+            <w:proofErr w:type="gramStart"/>
+            <w:r>
+              <w:rPr>
+                <w:sz w:val="24"/>
+                <w:szCs w:val="24"/>
+              </w:rPr>
+              <w:t>funkció</w:t>
+            </w:r>
+            <w:proofErr w:type="gramEnd"/>
+            <w:r>
+              <w:rPr>
+                <w:sz w:val="24"/>
+                <w:szCs w:val="24"/>
+              </w:rPr>
+              <w:t xml:space="preserve"> leírása:</w:t>
+            </w:r>
+          </w:p>
+        </w:tc>
+        <w:tc>
+          <w:tcPr>
+            <w:tcW w:w="5228" w:type="dxa"/>
+            <w:vAlign w:val="center"/>
+          </w:tcPr>
+          <w:p>
+            <w:pPr>
+              <w:spacing w:before="60" w:after="60"/>
+              <w:jc w:val="center"/>
+              <w:rPr>
+                <w:sz w:val="24"/>
+                <w:szCs w:val="24"/>
+              </w:rPr>
+            </w:pPr>
+            <w:r>
+              <w:rPr>
+                <w:sz w:val="24"/>
+                <w:szCs w:val="24"/>
+              </w:rPr>
+              <w:t>A felhasználók számára minden az oldalon megjelenített tartalom egyértelmű és tisztán érthető.</w:t>
+            </w:r>
+          </w:p>
+        </w:tc>
+      </w:tr>
+      <w:tr>
+        <w:tc>
+          <w:tcPr>
+            <w:tcW w:w="5228" w:type="dxa"/>
+            <w:shd w:val="clear" w:color="auto" w:fill="FFE599" w:themeFill="accent4" w:themeFillTint="66"/>
+            <w:vAlign w:val="center"/>
+          </w:tcPr>
+          <w:p>
+            <w:pPr>
+              <w:spacing w:before="60" w:after="60"/>
+              <w:jc w:val="center"/>
+              <w:rPr>
+                <w:sz w:val="24"/>
+                <w:szCs w:val="24"/>
+              </w:rPr>
+            </w:pPr>
+            <w:r>
+              <w:rPr>
+                <w:sz w:val="24"/>
+                <w:szCs w:val="24"/>
+              </w:rPr>
+              <w:t>A tesztelés előfeltételei:</w:t>
+            </w:r>
+          </w:p>
+        </w:tc>
+        <w:tc>
+          <w:tcPr>
+            <w:tcW w:w="5228" w:type="dxa"/>
+            <w:vAlign w:val="center"/>
+          </w:tcPr>
+          <w:p>
+            <w:pPr>
+              <w:spacing w:before="60" w:after="60"/>
+              <w:jc w:val="center"/>
+              <w:rPr>
+                <w:sz w:val="24"/>
+                <w:szCs w:val="24"/>
+              </w:rPr>
+            </w:pPr>
+            <w:r>
+              <w:rPr>
+                <w:sz w:val="24"/>
+                <w:szCs w:val="24"/>
+              </w:rPr>
+              <w:t>Hozzáférés a backendben generálódó adatokhoz.</w:t>
+            </w:r>
+          </w:p>
+        </w:tc>
+      </w:tr>
+      <w:tr>
+        <w:tc>
+          <w:tcPr>
+            <w:tcW w:w="5228" w:type="dxa"/>
+            <w:shd w:val="clear" w:color="auto" w:fill="FFE599" w:themeFill="accent4" w:themeFillTint="66"/>
+            <w:vAlign w:val="center"/>
+          </w:tcPr>
+          <w:p>
+            <w:pPr>
+              <w:spacing w:before="60" w:after="60"/>
+              <w:jc w:val="center"/>
+              <w:rPr>
+                <w:sz w:val="24"/>
+                <w:szCs w:val="24"/>
+              </w:rPr>
+            </w:pPr>
+            <w:r>
+              <w:rPr>
+                <w:sz w:val="24"/>
+                <w:szCs w:val="24"/>
+              </w:rPr>
+              <w:t xml:space="preserve">A tesztelés </w:t>
+            </w:r>
+            <w:proofErr w:type="gramStart"/>
+            <w:r>
+              <w:rPr>
+                <w:sz w:val="24"/>
+                <w:szCs w:val="24"/>
+              </w:rPr>
+              <w:t>dátuma</w:t>
+            </w:r>
+            <w:proofErr w:type="gramEnd"/>
+            <w:r>
+              <w:rPr>
+                <w:sz w:val="24"/>
+                <w:szCs w:val="24"/>
+              </w:rPr>
+              <w:t xml:space="preserve"> és időpontja:</w:t>
+            </w:r>
+          </w:p>
+        </w:tc>
+        <w:tc>
+          <w:tcPr>
+            <w:tcW w:w="5228" w:type="dxa"/>
+            <w:vAlign w:val="center"/>
+          </w:tcPr>
+          <w:p>
+            <w:pPr>
+              <w:spacing w:before="60" w:after="60"/>
+              <w:jc w:val="center"/>
+              <w:rPr>
+                <w:sz w:val="24"/>
+                <w:szCs w:val="24"/>
+              </w:rPr>
+            </w:pPr>
+            <w:r>
+              <w:rPr>
+                <w:sz w:val="24"/>
+                <w:szCs w:val="24"/>
+              </w:rPr>
+              <w:t>2019.10.30. 19:15</w:t>
+            </w:r>
+          </w:p>
+        </w:tc>
+      </w:tr>
+      <w:tr>
+        <w:tc>
+          <w:tcPr>
+            <w:tcW w:w="5228" w:type="dxa"/>
+            <w:shd w:val="clear" w:color="auto" w:fill="FFE599" w:themeFill="accent4" w:themeFillTint="66"/>
+            <w:vAlign w:val="center"/>
+          </w:tcPr>
+          <w:p>
+            <w:pPr>
+              <w:spacing w:before="60" w:after="60"/>
+              <w:jc w:val="center"/>
+              <w:rPr>
+                <w:sz w:val="24"/>
+                <w:szCs w:val="24"/>
+              </w:rPr>
+            </w:pPr>
+            <w:r>
+              <w:rPr>
+                <w:sz w:val="24"/>
+                <w:szCs w:val="24"/>
+              </w:rPr>
+              <w:t>A tesztadatok típusa:</w:t>
+            </w:r>
+          </w:p>
+        </w:tc>
+        <w:tc>
+          <w:tcPr>
+            <w:tcW w:w="5228" w:type="dxa"/>
+            <w:vAlign w:val="center"/>
+          </w:tcPr>
+          <w:p>
+            <w:pPr>
+              <w:spacing w:before="60" w:after="60"/>
+              <w:jc w:val="center"/>
+              <w:rPr>
+                <w:sz w:val="24"/>
+                <w:szCs w:val="24"/>
+              </w:rPr>
+            </w:pPr>
+            <w:r>
+              <w:rPr>
+                <w:sz w:val="24"/>
+                <w:szCs w:val="24"/>
+              </w:rPr>
+              <w:t>Képes</w:t>
+            </w:r>
+          </w:p>
+        </w:tc>
+      </w:tr>
+      <w:tr>
+        <w:tc>
+          <w:tcPr>
+            <w:tcW w:w="5228" w:type="dxa"/>
+            <w:shd w:val="clear" w:color="auto" w:fill="FFE599" w:themeFill="accent4" w:themeFillTint="66"/>
+            <w:vAlign w:val="center"/>
+          </w:tcPr>
+          <w:p>
+            <w:pPr>
+              <w:spacing w:before="60" w:after="60"/>
+              <w:jc w:val="center"/>
+              <w:rPr>
+                <w:sz w:val="24"/>
+                <w:szCs w:val="24"/>
+              </w:rPr>
+            </w:pPr>
+            <w:r>
+              <w:rPr>
+                <w:sz w:val="24"/>
+                <w:szCs w:val="24"/>
+              </w:rPr>
+              <w:t xml:space="preserve">A tesztet végző </w:t>
+            </w:r>
+            <w:proofErr w:type="gramStart"/>
+            <w:r>
+              <w:rPr>
+                <w:sz w:val="24"/>
+                <w:szCs w:val="24"/>
+              </w:rPr>
+              <w:t>személy(</w:t>
+            </w:r>
+            <w:proofErr w:type="spellStart"/>
+            <w:proofErr w:type="gramEnd"/>
+            <w:r>
+              <w:rPr>
+                <w:sz w:val="24"/>
+                <w:szCs w:val="24"/>
+              </w:rPr>
+              <w:t>ek</w:t>
+            </w:r>
+            <w:proofErr w:type="spellEnd"/>
+            <w:r>
+              <w:rPr>
+                <w:sz w:val="24"/>
+                <w:szCs w:val="24"/>
+              </w:rPr>
+              <w:t>):</w:t>
+            </w:r>
+          </w:p>
+        </w:tc>
+        <w:tc>
+          <w:tcPr>
+            <w:tcW w:w="5228" w:type="dxa"/>
+            <w:vAlign w:val="center"/>
+          </w:tcPr>
+          <w:p>
+            <w:pPr>
+              <w:spacing w:before="60" w:after="60"/>
+              <w:jc w:val="center"/>
+              <w:rPr>
+                <w:sz w:val="24"/>
+                <w:szCs w:val="24"/>
+              </w:rPr>
+            </w:pPr>
+            <w:r>
+              <w:rPr>
+                <w:sz w:val="24"/>
+                <w:szCs w:val="24"/>
+              </w:rPr>
+              <w:t>Agócs Ádám</w:t>
+            </w:r>
+          </w:p>
+        </w:tc>
+      </w:tr>
+      <w:tr>
+        <w:tc>
+          <w:tcPr>
+            <w:tcW w:w="5228" w:type="dxa"/>
+            <w:shd w:val="clear" w:color="auto" w:fill="FFE599" w:themeFill="accent4" w:themeFillTint="66"/>
+            <w:vAlign w:val="center"/>
+          </w:tcPr>
+          <w:p>
+            <w:pPr>
+              <w:spacing w:before="60" w:after="60"/>
+              <w:jc w:val="center"/>
+              <w:rPr>
+                <w:sz w:val="24"/>
+                <w:szCs w:val="24"/>
+              </w:rPr>
+            </w:pPr>
+            <w:r>
+              <w:rPr>
+                <w:sz w:val="24"/>
+                <w:szCs w:val="24"/>
+              </w:rPr>
+              <w:t>A tesztelt rendszer beállításai:</w:t>
+            </w:r>
+          </w:p>
+        </w:tc>
+        <w:tc>
+          <w:tcPr>
+            <w:tcW w:w="5228" w:type="dxa"/>
+            <w:vAlign w:val="center"/>
+          </w:tcPr>
+          <w:p>
+            <w:pPr>
+              <w:spacing w:before="60" w:after="60"/>
+              <w:jc w:val="center"/>
+              <w:rPr>
+                <w:sz w:val="24"/>
+                <w:szCs w:val="24"/>
+              </w:rPr>
+            </w:pPr>
+            <w:r>
+              <w:rPr>
+                <w:sz w:val="24"/>
+                <w:szCs w:val="24"/>
+              </w:rPr>
+              <w:t>Zárt rendszer, csak fejlesztők hozzáférésével.</w:t>
+            </w:r>
+          </w:p>
+        </w:tc>
+      </w:tr>
+      <w:tr>
+        <w:tc>
+          <w:tcPr>
+            <w:tcW w:w="5228" w:type="dxa"/>
+            <w:shd w:val="clear" w:color="auto" w:fill="FFE599" w:themeFill="accent4" w:themeFillTint="66"/>
+            <w:vAlign w:val="center"/>
+          </w:tcPr>
+          <w:p>
+            <w:pPr>
+              <w:spacing w:before="60" w:after="60"/>
+              <w:jc w:val="center"/>
+              <w:rPr>
+                <w:sz w:val="24"/>
+                <w:szCs w:val="24"/>
+              </w:rPr>
+            </w:pPr>
+            <w:r>
+              <w:rPr>
+                <w:sz w:val="24"/>
+                <w:szCs w:val="24"/>
+              </w:rPr>
+              <w:t>A teszt-eset elvárt eredménye:</w:t>
+            </w:r>
+          </w:p>
+        </w:tc>
+        <w:tc>
+          <w:tcPr>
+            <w:tcW w:w="5228" w:type="dxa"/>
+            <w:vAlign w:val="center"/>
+          </w:tcPr>
+          <w:p>
+            <w:pPr>
+              <w:spacing w:before="60" w:after="60"/>
+              <w:jc w:val="center"/>
+              <w:rPr>
+                <w:sz w:val="24"/>
+                <w:szCs w:val="24"/>
+              </w:rPr>
+            </w:pPr>
+            <w:r>
+              <w:rPr>
+                <w:sz w:val="24"/>
+                <w:szCs w:val="24"/>
+              </w:rPr>
+              <w:t>Minden adat érthető és egyértelmű valamint a böngészőkben megfelelően jelenik meg.</w:t>
+            </w:r>
+          </w:p>
+        </w:tc>
+      </w:tr>
+      <w:tr>
+        <w:tc>
+          <w:tcPr>
+            <w:tcW w:w="5228" w:type="dxa"/>
+            <w:shd w:val="clear" w:color="auto" w:fill="FFE599" w:themeFill="accent4" w:themeFillTint="66"/>
+            <w:vAlign w:val="center"/>
+          </w:tcPr>
+          <w:p>
+            <w:pPr>
+              <w:spacing w:before="60" w:after="60"/>
+              <w:jc w:val="center"/>
+              <w:rPr>
+                <w:sz w:val="24"/>
+                <w:szCs w:val="24"/>
+              </w:rPr>
+            </w:pPr>
+            <w:r>
+              <w:rPr>
+                <w:sz w:val="24"/>
+                <w:szCs w:val="24"/>
+              </w:rPr>
+              <w:t>A tesztelés eredménye:</w:t>
+            </w:r>
+          </w:p>
+        </w:tc>
+        <w:tc>
+          <w:tcPr>
+            <w:tcW w:w="5228" w:type="dxa"/>
+            <w:shd w:val="clear" w:color="auto" w:fill="auto"/>
+            <w:vAlign w:val="center"/>
+          </w:tcPr>
+          <w:p>
+            <w:pPr>
+              <w:pStyle w:val="Listaszerbekezds"/>
+              <w:numPr>
+                <w:ilvl w:val="0"/>
+                <w:numId w:val="22"/>
+              </w:numPr>
+              <w:spacing w:before="60" w:after="60"/>
+              <w:rPr>
+                <w:sz w:val="24"/>
+                <w:szCs w:val="24"/>
+              </w:rPr>
+            </w:pPr>
+            <w:r>
+              <w:rPr>
+                <w:sz w:val="24"/>
+                <w:szCs w:val="24"/>
+              </w:rPr>
+              <w:t>Megfelelt</w:t>
+            </w:r>
+          </w:p>
+          <w:p>
+            <w:pPr>
+              <w:pStyle w:val="Listaszerbekezds"/>
+              <w:numPr>
+                <w:ilvl w:val="0"/>
+                <w:numId w:val="22"/>
+              </w:numPr>
+              <w:spacing w:before="60" w:after="60"/>
+              <w:rPr>
+                <w:sz w:val="24"/>
+                <w:szCs w:val="24"/>
+              </w:rPr>
+            </w:pPr>
+            <w:r>
+              <w:rPr>
+                <w:sz w:val="24"/>
+                <w:szCs w:val="24"/>
+              </w:rPr>
+              <w:t>Nem felelt meg</w:t>
+            </w:r>
+          </w:p>
+          <w:p>
+            <w:pPr>
+              <w:pStyle w:val="Listaszerbekezds"/>
+              <w:numPr>
+                <w:ilvl w:val="0"/>
+                <w:numId w:val="22"/>
+              </w:numPr>
+              <w:spacing w:before="60" w:after="60"/>
+              <w:rPr>
+                <w:sz w:val="24"/>
+                <w:szCs w:val="24"/>
+                <w:u w:val="thick"/>
+              </w:rPr>
+            </w:pPr>
+            <w:r>
+              <w:rPr>
+                <w:sz w:val="24"/>
+                <w:szCs w:val="24"/>
+                <w:u w:val="thick"/>
+              </w:rPr>
+              <w:t>Megfelelt megjegyzésekkel</w:t>
+            </w:r>
+          </w:p>
+        </w:tc>
+      </w:tr>
+      <w:tr>
+        <w:tc>
+          <w:tcPr>
+            <w:tcW w:w="5228" w:type="dxa"/>
+            <w:shd w:val="clear" w:color="auto" w:fill="FFE599" w:themeFill="accent4" w:themeFillTint="66"/>
+            <w:vAlign w:val="center"/>
+          </w:tcPr>
+          <w:p>
+            <w:pPr>
+              <w:spacing w:before="60" w:after="60"/>
+              <w:jc w:val="center"/>
+              <w:rPr>
+                <w:sz w:val="24"/>
+                <w:szCs w:val="24"/>
+              </w:rPr>
+            </w:pPr>
+            <w:r>
+              <w:rPr>
+                <w:sz w:val="24"/>
+                <w:szCs w:val="24"/>
+              </w:rPr>
+              <w:t>Megjegyzések:</w:t>
+            </w:r>
+          </w:p>
+        </w:tc>
+        <w:tc>
+          <w:tcPr>
+            <w:tcW w:w="5228" w:type="dxa"/>
+            <w:vAlign w:val="center"/>
+          </w:tcPr>
+          <w:p>
+            <w:pPr>
+              <w:spacing w:before="60" w:after="60"/>
+              <w:jc w:val="center"/>
+              <w:rPr>
+                <w:sz w:val="24"/>
+                <w:szCs w:val="24"/>
+              </w:rPr>
+            </w:pPr>
+            <w:r>
+              <w:rPr>
+                <w:sz w:val="24"/>
+                <w:szCs w:val="24"/>
+              </w:rPr>
+              <w:t xml:space="preserve">Az első tesztelésnél léptek fel hibák (nem olvasható </w:t>
+            </w:r>
+            <w:proofErr w:type="gramStart"/>
+            <w:r>
+              <w:rPr>
+                <w:sz w:val="24"/>
+                <w:szCs w:val="24"/>
+              </w:rPr>
+              <w:t>információk</w:t>
+            </w:r>
+            <w:proofErr w:type="gramEnd"/>
+            <w:r>
+              <w:rPr>
+                <w:sz w:val="24"/>
+                <w:szCs w:val="24"/>
+              </w:rPr>
+              <w:t>, nem megfelelően megjelenített adatok) amik javításra kerültek.</w:t>
+            </w:r>
+          </w:p>
+        </w:tc>
+      </w:tr>
     </w:tbl>
     <w:p>
       <w:pPr>
@@ -2407,7 +4907,7 @@
 </file>
 
 <file path=word/numbering.xml><?xml version="1.0" encoding="utf-8"?>
-<w:numbering xmlns:wpc="http://schemas.microsoft.com/office/word/2010/wordprocessingCanvas" xmlns:cx="http://schemas.microsoft.com/office/drawing/2014/chartex" xmlns:cx1="http://schemas.microsoft.com/office/drawing/2015/9/8/chartex" xmlns:mc="http://schemas.openxmlformats.org/markup-compatibility/2006" xmlns:o="urn:schemas-microsoft-com:office:office" xmlns:r="http://schemas.openxmlformats.org/officeDocument/2006/relationships" xmlns:m="http://schemas.openxmlformats.org/officeDocument/2006/math" xmlns:v="urn:schemas-microsoft-com:vml" xmlns:wp14="http://schemas.microsoft.com/office/word/2010/wordprocessingDrawing" xmlns:wp="http://schemas.openxmlformats.org/drawingml/2006/wordprocessingDrawing" xmlns:w10="urn:schemas-microsoft-com:office:word" xmlns:w="http://schemas.openxmlformats.org/wordprocessingml/2006/main" xmlns:w14="http://schemas.microsoft.com/office/word/2010/wordml" xmlns:w15="http://schemas.microsoft.com/office/word/2012/wordml" xmlns:w16se="http://schemas.microsoft.com/office/word/2015/wordml/symex" xmlns:wpg="http://schemas.microsoft.com/office/word/2010/wordprocessingGroup" xmlns:wpi="http://schemas.microsoft.com/office/word/2010/wordprocessingInk" xmlns:wne="http://schemas.microsoft.com/office/word/2006/wordml" xmlns:wps="http://schemas.microsoft.com/office/word/2010/wordprocessingShape" mc:Ignorable="w14 w15 w16se wp14">
+<w:numbering xmlns:wpc="http://schemas.microsoft.com/office/word/2010/wordprocessingCanvas" xmlns:cx="http://schemas.microsoft.com/office/drawing/2014/chartex" xmlns:mc="http://schemas.openxmlformats.org/markup-compatibility/2006" xmlns:o="urn:schemas-microsoft-com:office:office" xmlns:r="http://schemas.openxmlformats.org/officeDocument/2006/relationships" xmlns:m="http://schemas.openxmlformats.org/officeDocument/2006/math" xmlns:v="urn:schemas-microsoft-com:vml" xmlns:wp14="http://schemas.microsoft.com/office/word/2010/wordprocessingDrawing" xmlns:wp="http://schemas.openxmlformats.org/drawingml/2006/wordprocessingDrawing" xmlns:w10="urn:schemas-microsoft-com:office:word" xmlns:w="http://schemas.openxmlformats.org/wordprocessingml/2006/main" xmlns:w14="http://schemas.microsoft.com/office/word/2010/wordml" xmlns:w15="http://schemas.microsoft.com/office/word/2012/wordml" xmlns:w16se="http://schemas.microsoft.com/office/word/2015/wordml/symex" xmlns:wpg="http://schemas.microsoft.com/office/word/2010/wordprocessingGroup" xmlns:wpi="http://schemas.microsoft.com/office/word/2010/wordprocessingInk" xmlns:wne="http://schemas.microsoft.com/office/word/2006/wordml" xmlns:wps="http://schemas.microsoft.com/office/word/2010/wordprocessingShape" mc:Ignorable="w14 w15 w16se wp14">
   <w:abstractNum w:abstractNumId="0" w15:restartNumberingAfterBreak="0">
     <w:nsid w:val="188B2F60"/>
     <w:multiLevelType w:val="hybridMultilevel"/>
@@ -2418,7 +4918,7 @@
       <w:lvlText w:val=""/>
       <w:lvlJc w:val="left"/>
       <w:pPr>
-        <w:ind w:left="720" w:hanging="360"/>
+        <w:ind w:left="738" w:hanging="360"/>
       </w:pPr>
       <w:rPr>
         <w:rFonts w:ascii="Symbol" w:hAnsi="Symbol" w:hint="default"/>
@@ -2430,7 +4930,7 @@
       <w:lvlText w:val="o"/>
       <w:lvlJc w:val="left"/>
       <w:pPr>
-        <w:ind w:left="1440" w:hanging="360"/>
+        <w:ind w:left="1458" w:hanging="360"/>
       </w:pPr>
       <w:rPr>
         <w:rFonts w:ascii="Courier New" w:hAnsi="Courier New" w:cs="Courier New" w:hint="default"/>
@@ -2442,7 +4942,7 @@
       <w:lvlText w:val=""/>
       <w:lvlJc w:val="left"/>
       <w:pPr>
-        <w:ind w:left="2160" w:hanging="360"/>
+        <w:ind w:left="2178" w:hanging="360"/>
       </w:pPr>
       <w:rPr>
         <w:rFonts w:ascii="Wingdings" w:hAnsi="Wingdings" w:hint="default"/>
@@ -2454,7 +4954,7 @@
       <w:lvlText w:val=""/>
       <w:lvlJc w:val="left"/>
       <w:pPr>
-        <w:ind w:left="2880" w:hanging="360"/>
+        <w:ind w:left="2898" w:hanging="360"/>
       </w:pPr>
       <w:rPr>
         <w:rFonts w:ascii="Symbol" w:hAnsi="Symbol" w:hint="default"/>
@@ -2466,7 +4966,7 @@
       <w:lvlText w:val="o"/>
       <w:lvlJc w:val="left"/>
       <w:pPr>
-        <w:ind w:left="3600" w:hanging="360"/>
+        <w:ind w:left="3618" w:hanging="360"/>
       </w:pPr>
       <w:rPr>
         <w:rFonts w:ascii="Courier New" w:hAnsi="Courier New" w:cs="Courier New" w:hint="default"/>
@@ -2478,7 +4978,7 @@
       <w:lvlText w:val=""/>
       <w:lvlJc w:val="left"/>
       <w:pPr>
-        <w:ind w:left="4320" w:hanging="360"/>
+        <w:ind w:left="4338" w:hanging="360"/>
       </w:pPr>
       <w:rPr>
         <w:rFonts w:ascii="Wingdings" w:hAnsi="Wingdings" w:hint="default"/>
@@ -2490,7 +4990,7 @@
       <w:lvlText w:val=""/>
       <w:lvlJc w:val="left"/>
       <w:pPr>
-        <w:ind w:left="5040" w:hanging="360"/>
+        <w:ind w:left="5058" w:hanging="360"/>
       </w:pPr>
       <w:rPr>
         <w:rFonts w:ascii="Symbol" w:hAnsi="Symbol" w:hint="default"/>
@@ -2502,7 +5002,7 @@
       <w:lvlText w:val="o"/>
       <w:lvlJc w:val="left"/>
       <w:pPr>
-        <w:ind w:left="5760" w:hanging="360"/>
+        <w:ind w:left="5778" w:hanging="360"/>
       </w:pPr>
       <w:rPr>
         <w:rFonts w:ascii="Courier New" w:hAnsi="Courier New" w:cs="Courier New" w:hint="default"/>
@@ -2514,7 +5014,7 @@
       <w:lvlText w:val=""/>
       <w:lvlJc w:val="left"/>
       <w:pPr>
-        <w:ind w:left="6480" w:hanging="360"/>
+        <w:ind w:left="6498" w:hanging="360"/>
       </w:pPr>
       <w:rPr>
         <w:rFonts w:ascii="Wingdings" w:hAnsi="Wingdings" w:hint="default"/>
@@ -2522,6 +5022,232 @@
     </w:lvl>
   </w:abstractNum>
   <w:abstractNum w:abstractNumId="1" w15:restartNumberingAfterBreak="0">
+    <w:nsid w:val="1A420A81"/>
+    <w:multiLevelType w:val="hybridMultilevel"/>
+    <w:tmpl w:val="3CC48724"/>
+    <w:lvl w:ilvl="0" w:tplc="04090001">
+      <w:start w:val="1"/>
+      <w:numFmt w:val="bullet"/>
+      <w:lvlText w:val=""/>
+      <w:lvlJc w:val="left"/>
+      <w:pPr>
+        <w:ind w:left="720" w:hanging="360"/>
+      </w:pPr>
+      <w:rPr>
+        <w:rFonts w:ascii="Symbol" w:hAnsi="Symbol" w:hint="default"/>
+      </w:rPr>
+    </w:lvl>
+    <w:lvl w:ilvl="1" w:tplc="04090003" w:tentative="1">
+      <w:start w:val="1"/>
+      <w:numFmt w:val="bullet"/>
+      <w:lvlText w:val="o"/>
+      <w:lvlJc w:val="left"/>
+      <w:pPr>
+        <w:ind w:left="1440" w:hanging="360"/>
+      </w:pPr>
+      <w:rPr>
+        <w:rFonts w:ascii="Courier New" w:hAnsi="Courier New" w:cs="Courier New" w:hint="default"/>
+      </w:rPr>
+    </w:lvl>
+    <w:lvl w:ilvl="2" w:tplc="04090005" w:tentative="1">
+      <w:start w:val="1"/>
+      <w:numFmt w:val="bullet"/>
+      <w:lvlText w:val=""/>
+      <w:lvlJc w:val="left"/>
+      <w:pPr>
+        <w:ind w:left="2160" w:hanging="360"/>
+      </w:pPr>
+      <w:rPr>
+        <w:rFonts w:ascii="Wingdings" w:hAnsi="Wingdings" w:hint="default"/>
+      </w:rPr>
+    </w:lvl>
+    <w:lvl w:ilvl="3" w:tplc="04090001" w:tentative="1">
+      <w:start w:val="1"/>
+      <w:numFmt w:val="bullet"/>
+      <w:lvlText w:val=""/>
+      <w:lvlJc w:val="left"/>
+      <w:pPr>
+        <w:ind w:left="2880" w:hanging="360"/>
+      </w:pPr>
+      <w:rPr>
+        <w:rFonts w:ascii="Symbol" w:hAnsi="Symbol" w:hint="default"/>
+      </w:rPr>
+    </w:lvl>
+    <w:lvl w:ilvl="4" w:tplc="04090003" w:tentative="1">
+      <w:start w:val="1"/>
+      <w:numFmt w:val="bullet"/>
+      <w:lvlText w:val="o"/>
+      <w:lvlJc w:val="left"/>
+      <w:pPr>
+        <w:ind w:left="3600" w:hanging="360"/>
+      </w:pPr>
+      <w:rPr>
+        <w:rFonts w:ascii="Courier New" w:hAnsi="Courier New" w:cs="Courier New" w:hint="default"/>
+      </w:rPr>
+    </w:lvl>
+    <w:lvl w:ilvl="5" w:tplc="04090005" w:tentative="1">
+      <w:start w:val="1"/>
+      <w:numFmt w:val="bullet"/>
+      <w:lvlText w:val=""/>
+      <w:lvlJc w:val="left"/>
+      <w:pPr>
+        <w:ind w:left="4320" w:hanging="360"/>
+      </w:pPr>
+      <w:rPr>
+        <w:rFonts w:ascii="Wingdings" w:hAnsi="Wingdings" w:hint="default"/>
+      </w:rPr>
+    </w:lvl>
+    <w:lvl w:ilvl="6" w:tplc="04090001" w:tentative="1">
+      <w:start w:val="1"/>
+      <w:numFmt w:val="bullet"/>
+      <w:lvlText w:val=""/>
+      <w:lvlJc w:val="left"/>
+      <w:pPr>
+        <w:ind w:left="5040" w:hanging="360"/>
+      </w:pPr>
+      <w:rPr>
+        <w:rFonts w:ascii="Symbol" w:hAnsi="Symbol" w:hint="default"/>
+      </w:rPr>
+    </w:lvl>
+    <w:lvl w:ilvl="7" w:tplc="04090003" w:tentative="1">
+      <w:start w:val="1"/>
+      <w:numFmt w:val="bullet"/>
+      <w:lvlText w:val="o"/>
+      <w:lvlJc w:val="left"/>
+      <w:pPr>
+        <w:ind w:left="5760" w:hanging="360"/>
+      </w:pPr>
+      <w:rPr>
+        <w:rFonts w:ascii="Courier New" w:hAnsi="Courier New" w:cs="Courier New" w:hint="default"/>
+      </w:rPr>
+    </w:lvl>
+    <w:lvl w:ilvl="8" w:tplc="04090005" w:tentative="1">
+      <w:start w:val="1"/>
+      <w:numFmt w:val="bullet"/>
+      <w:lvlText w:val=""/>
+      <w:lvlJc w:val="left"/>
+      <w:pPr>
+        <w:ind w:left="6480" w:hanging="360"/>
+      </w:pPr>
+      <w:rPr>
+        <w:rFonts w:ascii="Wingdings" w:hAnsi="Wingdings" w:hint="default"/>
+      </w:rPr>
+    </w:lvl>
+  </w:abstractNum>
+  <w:abstractNum w:abstractNumId="2" w15:restartNumberingAfterBreak="0">
+    <w:nsid w:val="1A55614B"/>
+    <w:multiLevelType w:val="hybridMultilevel"/>
+    <w:tmpl w:val="B8809BA8"/>
+    <w:lvl w:ilvl="0" w:tplc="1506E3B8">
+      <w:start w:val="1"/>
+      <w:numFmt w:val="bullet"/>
+      <w:lvlText w:val=""/>
+      <w:lvlJc w:val="left"/>
+      <w:pPr>
+        <w:ind w:left="1440" w:hanging="360"/>
+      </w:pPr>
+      <w:rPr>
+        <w:rFonts w:ascii="Symbol" w:hAnsi="Symbol" w:hint="default"/>
+      </w:rPr>
+    </w:lvl>
+    <w:lvl w:ilvl="1" w:tplc="04090003" w:tentative="1">
+      <w:start w:val="1"/>
+      <w:numFmt w:val="bullet"/>
+      <w:lvlText w:val="o"/>
+      <w:lvlJc w:val="left"/>
+      <w:pPr>
+        <w:ind w:left="2160" w:hanging="360"/>
+      </w:pPr>
+      <w:rPr>
+        <w:rFonts w:ascii="Courier New" w:hAnsi="Courier New" w:cs="Courier New" w:hint="default"/>
+      </w:rPr>
+    </w:lvl>
+    <w:lvl w:ilvl="2" w:tplc="04090005" w:tentative="1">
+      <w:start w:val="1"/>
+      <w:numFmt w:val="bullet"/>
+      <w:lvlText w:val=""/>
+      <w:lvlJc w:val="left"/>
+      <w:pPr>
+        <w:ind w:left="2880" w:hanging="360"/>
+      </w:pPr>
+      <w:rPr>
+        <w:rFonts w:ascii="Wingdings" w:hAnsi="Wingdings" w:hint="default"/>
+      </w:rPr>
+    </w:lvl>
+    <w:lvl w:ilvl="3" w:tplc="04090001" w:tentative="1">
+      <w:start w:val="1"/>
+      <w:numFmt w:val="bullet"/>
+      <w:lvlText w:val=""/>
+      <w:lvlJc w:val="left"/>
+      <w:pPr>
+        <w:ind w:left="3600" w:hanging="360"/>
+      </w:pPr>
+      <w:rPr>
+        <w:rFonts w:ascii="Symbol" w:hAnsi="Symbol" w:hint="default"/>
+      </w:rPr>
+    </w:lvl>
+    <w:lvl w:ilvl="4" w:tplc="04090003" w:tentative="1">
+      <w:start w:val="1"/>
+      <w:numFmt w:val="bullet"/>
+      <w:lvlText w:val="o"/>
+      <w:lvlJc w:val="left"/>
+      <w:pPr>
+        <w:ind w:left="4320" w:hanging="360"/>
+      </w:pPr>
+      <w:rPr>
+        <w:rFonts w:ascii="Courier New" w:hAnsi="Courier New" w:cs="Courier New" w:hint="default"/>
+      </w:rPr>
+    </w:lvl>
+    <w:lvl w:ilvl="5" w:tplc="04090005" w:tentative="1">
+      <w:start w:val="1"/>
+      <w:numFmt w:val="bullet"/>
+      <w:lvlText w:val=""/>
+      <w:lvlJc w:val="left"/>
+      <w:pPr>
+        <w:ind w:left="5040" w:hanging="360"/>
+      </w:pPr>
+      <w:rPr>
+        <w:rFonts w:ascii="Wingdings" w:hAnsi="Wingdings" w:hint="default"/>
+      </w:rPr>
+    </w:lvl>
+    <w:lvl w:ilvl="6" w:tplc="04090001" w:tentative="1">
+      <w:start w:val="1"/>
+      <w:numFmt w:val="bullet"/>
+      <w:lvlText w:val=""/>
+      <w:lvlJc w:val="left"/>
+      <w:pPr>
+        <w:ind w:left="5760" w:hanging="360"/>
+      </w:pPr>
+      <w:rPr>
+        <w:rFonts w:ascii="Symbol" w:hAnsi="Symbol" w:hint="default"/>
+      </w:rPr>
+    </w:lvl>
+    <w:lvl w:ilvl="7" w:tplc="04090003" w:tentative="1">
+      <w:start w:val="1"/>
+      <w:numFmt w:val="bullet"/>
+      <w:lvlText w:val="o"/>
+      <w:lvlJc w:val="left"/>
+      <w:pPr>
+        <w:ind w:left="6480" w:hanging="360"/>
+      </w:pPr>
+      <w:rPr>
+        <w:rFonts w:ascii="Courier New" w:hAnsi="Courier New" w:cs="Courier New" w:hint="default"/>
+      </w:rPr>
+    </w:lvl>
+    <w:lvl w:ilvl="8" w:tplc="04090005" w:tentative="1">
+      <w:start w:val="1"/>
+      <w:numFmt w:val="bullet"/>
+      <w:lvlText w:val=""/>
+      <w:lvlJc w:val="left"/>
+      <w:pPr>
+        <w:ind w:left="7200" w:hanging="360"/>
+      </w:pPr>
+      <w:rPr>
+        <w:rFonts w:ascii="Wingdings" w:hAnsi="Wingdings" w:hint="default"/>
+      </w:rPr>
+    </w:lvl>
+  </w:abstractNum>
+  <w:abstractNum w:abstractNumId="3" w15:restartNumberingAfterBreak="0">
     <w:nsid w:val="1AF84CB5"/>
     <w:multiLevelType w:val="multilevel"/>
     <w:tmpl w:val="0F163ED8"/>
@@ -2637,14 +5363,14 @@
       </w:rPr>
     </w:lvl>
   </w:abstractNum>
-  <w:abstractNum w:abstractNumId="2" w15:restartNumberingAfterBreak="0">
+  <w:abstractNum w:abstractNumId="4" w15:restartNumberingAfterBreak="0">
     <w:nsid w:val="20AE79FC"/>
     <w:multiLevelType w:val="hybridMultilevel"/>
-    <w:tmpl w:val="F5F69312"/>
-    <w:lvl w:ilvl="0" w:tplc="1FB26A50">
-      <w:start w:val="1"/>
-      <w:numFmt w:val="bullet"/>
-      <w:lvlText w:val=""/>
+    <w:tmpl w:val="EE328D1C"/>
+    <w:lvl w:ilvl="0" w:tplc="054EDA7E">
+      <w:start w:val="1"/>
+      <w:numFmt w:val="bullet"/>
+      <w:lvlText w:val=""/>
       <w:lvlJc w:val="left"/>
       <w:pPr>
         <w:ind w:left="720" w:hanging="360"/>
@@ -2750,7 +5476,7 @@
       </w:rPr>
     </w:lvl>
   </w:abstractNum>
-  <w:abstractNum w:abstractNumId="3" w15:restartNumberingAfterBreak="0">
+  <w:abstractNum w:abstractNumId="5" w15:restartNumberingAfterBreak="0">
     <w:nsid w:val="231B7CF2"/>
     <w:multiLevelType w:val="hybridMultilevel"/>
     <w:tmpl w:val="68FA9826"/>
@@ -2863,7 +5589,7 @@
       </w:rPr>
     </w:lvl>
   </w:abstractNum>
-  <w:abstractNum w:abstractNumId="4" w15:restartNumberingAfterBreak="0">
+  <w:abstractNum w:abstractNumId="6" w15:restartNumberingAfterBreak="0">
     <w:nsid w:val="30E90A66"/>
     <w:multiLevelType w:val="hybridMultilevel"/>
     <w:tmpl w:val="31F4B938"/>
@@ -2976,7 +5702,7 @@
       </w:rPr>
     </w:lvl>
   </w:abstractNum>
-  <w:abstractNum w:abstractNumId="5" w15:restartNumberingAfterBreak="0">
+  <w:abstractNum w:abstractNumId="7" w15:restartNumberingAfterBreak="0">
     <w:nsid w:val="31E55C9E"/>
     <w:multiLevelType w:val="hybridMultilevel"/>
     <w:tmpl w:val="8C68EBAA"/>
@@ -3065,7 +5791,7 @@
       </w:pPr>
     </w:lvl>
   </w:abstractNum>
-  <w:abstractNum w:abstractNumId="6" w15:restartNumberingAfterBreak="0">
+  <w:abstractNum w:abstractNumId="8" w15:restartNumberingAfterBreak="0">
     <w:nsid w:val="49114E54"/>
     <w:multiLevelType w:val="hybridMultilevel"/>
     <w:tmpl w:val="57CA5308"/>
@@ -3178,7 +5904,7 @@
       </w:rPr>
     </w:lvl>
   </w:abstractNum>
-  <w:abstractNum w:abstractNumId="7" w15:restartNumberingAfterBreak="0">
+  <w:abstractNum w:abstractNumId="9" w15:restartNumberingAfterBreak="0">
     <w:nsid w:val="4CE94755"/>
     <w:multiLevelType w:val="hybridMultilevel"/>
     <w:tmpl w:val="90E8BA5C"/>
@@ -3291,7 +6017,233 @@
       </w:rPr>
     </w:lvl>
   </w:abstractNum>
-  <w:abstractNum w:abstractNumId="8" w15:restartNumberingAfterBreak="0">
+  <w:abstractNum w:abstractNumId="10" w15:restartNumberingAfterBreak="0">
+    <w:nsid w:val="50D00C50"/>
+    <w:multiLevelType w:val="hybridMultilevel"/>
+    <w:tmpl w:val="010209DA"/>
+    <w:lvl w:ilvl="0" w:tplc="04090001">
+      <w:start w:val="1"/>
+      <w:numFmt w:val="bullet"/>
+      <w:lvlText w:val=""/>
+      <w:lvlJc w:val="left"/>
+      <w:pPr>
+        <w:ind w:left="720" w:hanging="360"/>
+      </w:pPr>
+      <w:rPr>
+        <w:rFonts w:ascii="Symbol" w:hAnsi="Symbol" w:hint="default"/>
+      </w:rPr>
+    </w:lvl>
+    <w:lvl w:ilvl="1" w:tplc="04090003" w:tentative="1">
+      <w:start w:val="1"/>
+      <w:numFmt w:val="bullet"/>
+      <w:lvlText w:val="o"/>
+      <w:lvlJc w:val="left"/>
+      <w:pPr>
+        <w:ind w:left="1440" w:hanging="360"/>
+      </w:pPr>
+      <w:rPr>
+        <w:rFonts w:ascii="Courier New" w:hAnsi="Courier New" w:cs="Courier New" w:hint="default"/>
+      </w:rPr>
+    </w:lvl>
+    <w:lvl w:ilvl="2" w:tplc="04090005" w:tentative="1">
+      <w:start w:val="1"/>
+      <w:numFmt w:val="bullet"/>
+      <w:lvlText w:val=""/>
+      <w:lvlJc w:val="left"/>
+      <w:pPr>
+        <w:ind w:left="2160" w:hanging="360"/>
+      </w:pPr>
+      <w:rPr>
+        <w:rFonts w:ascii="Wingdings" w:hAnsi="Wingdings" w:hint="default"/>
+      </w:rPr>
+    </w:lvl>
+    <w:lvl w:ilvl="3" w:tplc="04090001" w:tentative="1">
+      <w:start w:val="1"/>
+      <w:numFmt w:val="bullet"/>
+      <w:lvlText w:val=""/>
+      <w:lvlJc w:val="left"/>
+      <w:pPr>
+        <w:ind w:left="2880" w:hanging="360"/>
+      </w:pPr>
+      <w:rPr>
+        <w:rFonts w:ascii="Symbol" w:hAnsi="Symbol" w:hint="default"/>
+      </w:rPr>
+    </w:lvl>
+    <w:lvl w:ilvl="4" w:tplc="04090003" w:tentative="1">
+      <w:start w:val="1"/>
+      <w:numFmt w:val="bullet"/>
+      <w:lvlText w:val="o"/>
+      <w:lvlJc w:val="left"/>
+      <w:pPr>
+        <w:ind w:left="3600" w:hanging="360"/>
+      </w:pPr>
+      <w:rPr>
+        <w:rFonts w:ascii="Courier New" w:hAnsi="Courier New" w:cs="Courier New" w:hint="default"/>
+      </w:rPr>
+    </w:lvl>
+    <w:lvl w:ilvl="5" w:tplc="04090005" w:tentative="1">
+      <w:start w:val="1"/>
+      <w:numFmt w:val="bullet"/>
+      <w:lvlText w:val=""/>
+      <w:lvlJc w:val="left"/>
+      <w:pPr>
+        <w:ind w:left="4320" w:hanging="360"/>
+      </w:pPr>
+      <w:rPr>
+        <w:rFonts w:ascii="Wingdings" w:hAnsi="Wingdings" w:hint="default"/>
+      </w:rPr>
+    </w:lvl>
+    <w:lvl w:ilvl="6" w:tplc="04090001" w:tentative="1">
+      <w:start w:val="1"/>
+      <w:numFmt w:val="bullet"/>
+      <w:lvlText w:val=""/>
+      <w:lvlJc w:val="left"/>
+      <w:pPr>
+        <w:ind w:left="5040" w:hanging="360"/>
+      </w:pPr>
+      <w:rPr>
+        <w:rFonts w:ascii="Symbol" w:hAnsi="Symbol" w:hint="default"/>
+      </w:rPr>
+    </w:lvl>
+    <w:lvl w:ilvl="7" w:tplc="04090003" w:tentative="1">
+      <w:start w:val="1"/>
+      <w:numFmt w:val="bullet"/>
+      <w:lvlText w:val="o"/>
+      <w:lvlJc w:val="left"/>
+      <w:pPr>
+        <w:ind w:left="5760" w:hanging="360"/>
+      </w:pPr>
+      <w:rPr>
+        <w:rFonts w:ascii="Courier New" w:hAnsi="Courier New" w:cs="Courier New" w:hint="default"/>
+      </w:rPr>
+    </w:lvl>
+    <w:lvl w:ilvl="8" w:tplc="04090005" w:tentative="1">
+      <w:start w:val="1"/>
+      <w:numFmt w:val="bullet"/>
+      <w:lvlText w:val=""/>
+      <w:lvlJc w:val="left"/>
+      <w:pPr>
+        <w:ind w:left="6480" w:hanging="360"/>
+      </w:pPr>
+      <w:rPr>
+        <w:rFonts w:ascii="Wingdings" w:hAnsi="Wingdings" w:hint="default"/>
+      </w:rPr>
+    </w:lvl>
+  </w:abstractNum>
+  <w:abstractNum w:abstractNumId="11" w15:restartNumberingAfterBreak="0">
+    <w:nsid w:val="5B290775"/>
+    <w:multiLevelType w:val="hybridMultilevel"/>
+    <w:tmpl w:val="6CC40DA2"/>
+    <w:lvl w:ilvl="0" w:tplc="1506E3B8">
+      <w:start w:val="1"/>
+      <w:numFmt w:val="bullet"/>
+      <w:lvlText w:val=""/>
+      <w:lvlJc w:val="left"/>
+      <w:pPr>
+        <w:ind w:left="720" w:hanging="360"/>
+      </w:pPr>
+      <w:rPr>
+        <w:rFonts w:ascii="Symbol" w:hAnsi="Symbol" w:hint="default"/>
+      </w:rPr>
+    </w:lvl>
+    <w:lvl w:ilvl="1" w:tplc="040E0003" w:tentative="1">
+      <w:start w:val="1"/>
+      <w:numFmt w:val="bullet"/>
+      <w:lvlText w:val="o"/>
+      <w:lvlJc w:val="left"/>
+      <w:pPr>
+        <w:ind w:left="1440" w:hanging="360"/>
+      </w:pPr>
+      <w:rPr>
+        <w:rFonts w:ascii="Courier New" w:hAnsi="Courier New" w:cs="Courier New" w:hint="default"/>
+      </w:rPr>
+    </w:lvl>
+    <w:lvl w:ilvl="2" w:tplc="040E0005" w:tentative="1">
+      <w:start w:val="1"/>
+      <w:numFmt w:val="bullet"/>
+      <w:lvlText w:val=""/>
+      <w:lvlJc w:val="left"/>
+      <w:pPr>
+        <w:ind w:left="2160" w:hanging="360"/>
+      </w:pPr>
+      <w:rPr>
+        <w:rFonts w:ascii="Wingdings" w:hAnsi="Wingdings" w:hint="default"/>
+      </w:rPr>
+    </w:lvl>
+    <w:lvl w:ilvl="3" w:tplc="040E0001" w:tentative="1">
+      <w:start w:val="1"/>
+      <w:numFmt w:val="bullet"/>
+      <w:lvlText w:val=""/>
+      <w:lvlJc w:val="left"/>
+      <w:pPr>
+        <w:ind w:left="2880" w:hanging="360"/>
+      </w:pPr>
+      <w:rPr>
+        <w:rFonts w:ascii="Symbol" w:hAnsi="Symbol" w:hint="default"/>
+      </w:rPr>
+    </w:lvl>
+    <w:lvl w:ilvl="4" w:tplc="040E0003" w:tentative="1">
+      <w:start w:val="1"/>
+      <w:numFmt w:val="bullet"/>
+      <w:lvlText w:val="o"/>
+      <w:lvlJc w:val="left"/>
+      <w:pPr>
+        <w:ind w:left="3600" w:hanging="360"/>
+      </w:pPr>
+      <w:rPr>
+        <w:rFonts w:ascii="Courier New" w:hAnsi="Courier New" w:cs="Courier New" w:hint="default"/>
+      </w:rPr>
+    </w:lvl>
+    <w:lvl w:ilvl="5" w:tplc="040E0005" w:tentative="1">
+      <w:start w:val="1"/>
+      <w:numFmt w:val="bullet"/>
+      <w:lvlText w:val=""/>
+      <w:lvlJc w:val="left"/>
+      <w:pPr>
+        <w:ind w:left="4320" w:hanging="360"/>
+      </w:pPr>
+      <w:rPr>
+        <w:rFonts w:ascii="Wingdings" w:hAnsi="Wingdings" w:hint="default"/>
+      </w:rPr>
+    </w:lvl>
+    <w:lvl w:ilvl="6" w:tplc="040E0001" w:tentative="1">
+      <w:start w:val="1"/>
+      <w:numFmt w:val="bullet"/>
+      <w:lvlText w:val=""/>
+      <w:lvlJc w:val="left"/>
+      <w:pPr>
+        <w:ind w:left="5040" w:hanging="360"/>
+      </w:pPr>
+      <w:rPr>
+        <w:rFonts w:ascii="Symbol" w:hAnsi="Symbol" w:hint="default"/>
+      </w:rPr>
+    </w:lvl>
+    <w:lvl w:ilvl="7" w:tplc="040E0003" w:tentative="1">
+      <w:start w:val="1"/>
+      <w:numFmt w:val="bullet"/>
+      <w:lvlText w:val="o"/>
+      <w:lvlJc w:val="left"/>
+      <w:pPr>
+        <w:ind w:left="5760" w:hanging="360"/>
+      </w:pPr>
+      <w:rPr>
+        <w:rFonts w:ascii="Courier New" w:hAnsi="Courier New" w:cs="Courier New" w:hint="default"/>
+      </w:rPr>
+    </w:lvl>
+    <w:lvl w:ilvl="8" w:tplc="040E0005" w:tentative="1">
+      <w:start w:val="1"/>
+      <w:numFmt w:val="bullet"/>
+      <w:lvlText w:val=""/>
+      <w:lvlJc w:val="left"/>
+      <w:pPr>
+        <w:ind w:left="6480" w:hanging="360"/>
+      </w:pPr>
+      <w:rPr>
+        <w:rFonts w:ascii="Wingdings" w:hAnsi="Wingdings" w:hint="default"/>
+      </w:rPr>
+    </w:lvl>
+  </w:abstractNum>
+  <w:abstractNum w:abstractNumId="12" w15:restartNumberingAfterBreak="0">
     <w:nsid w:val="5F823D94"/>
     <w:multiLevelType w:val="hybridMultilevel"/>
     <w:tmpl w:val="31CA996E"/>
@@ -3404,7 +6356,120 @@
       </w:rPr>
     </w:lvl>
   </w:abstractNum>
-  <w:abstractNum w:abstractNumId="9" w15:restartNumberingAfterBreak="0">
+  <w:abstractNum w:abstractNumId="13" w15:restartNumberingAfterBreak="0">
+    <w:nsid w:val="64DB61DB"/>
+    <w:multiLevelType w:val="hybridMultilevel"/>
+    <w:tmpl w:val="8FDED1A8"/>
+    <w:lvl w:ilvl="0" w:tplc="1506E3B8">
+      <w:start w:val="1"/>
+      <w:numFmt w:val="bullet"/>
+      <w:lvlText w:val=""/>
+      <w:lvlJc w:val="left"/>
+      <w:pPr>
+        <w:ind w:left="720" w:hanging="360"/>
+      </w:pPr>
+      <w:rPr>
+        <w:rFonts w:ascii="Symbol" w:hAnsi="Symbol" w:hint="default"/>
+      </w:rPr>
+    </w:lvl>
+    <w:lvl w:ilvl="1" w:tplc="040E0003" w:tentative="1">
+      <w:start w:val="1"/>
+      <w:numFmt w:val="bullet"/>
+      <w:lvlText w:val="o"/>
+      <w:lvlJc w:val="left"/>
+      <w:pPr>
+        <w:ind w:left="1440" w:hanging="360"/>
+      </w:pPr>
+      <w:rPr>
+        <w:rFonts w:ascii="Courier New" w:hAnsi="Courier New" w:cs="Courier New" w:hint="default"/>
+      </w:rPr>
+    </w:lvl>
+    <w:lvl w:ilvl="2" w:tplc="040E0005" w:tentative="1">
+      <w:start w:val="1"/>
+      <w:numFmt w:val="bullet"/>
+      <w:lvlText w:val=""/>
+      <w:lvlJc w:val="left"/>
+      <w:pPr>
+        <w:ind w:left="2160" w:hanging="360"/>
+      </w:pPr>
+      <w:rPr>
+        <w:rFonts w:ascii="Wingdings" w:hAnsi="Wingdings" w:hint="default"/>
+      </w:rPr>
+    </w:lvl>
+    <w:lvl w:ilvl="3" w:tplc="040E0001" w:tentative="1">
+      <w:start w:val="1"/>
+      <w:numFmt w:val="bullet"/>
+      <w:lvlText w:val=""/>
+      <w:lvlJc w:val="left"/>
+      <w:pPr>
+        <w:ind w:left="2880" w:hanging="360"/>
+      </w:pPr>
+      <w:rPr>
+        <w:rFonts w:ascii="Symbol" w:hAnsi="Symbol" w:hint="default"/>
+      </w:rPr>
+    </w:lvl>
+    <w:lvl w:ilvl="4" w:tplc="040E0003" w:tentative="1">
+      <w:start w:val="1"/>
+      <w:numFmt w:val="bullet"/>
+      <w:lvlText w:val="o"/>
+      <w:lvlJc w:val="left"/>
+      <w:pPr>
+        <w:ind w:left="3600" w:hanging="360"/>
+      </w:pPr>
+      <w:rPr>
+        <w:rFonts w:ascii="Courier New" w:hAnsi="Courier New" w:cs="Courier New" w:hint="default"/>
+      </w:rPr>
+    </w:lvl>
+    <w:lvl w:ilvl="5" w:tplc="040E0005" w:tentative="1">
+      <w:start w:val="1"/>
+      <w:numFmt w:val="bullet"/>
+      <w:lvlText w:val=""/>
+      <w:lvlJc w:val="left"/>
+      <w:pPr>
+        <w:ind w:left="4320" w:hanging="360"/>
+      </w:pPr>
+      <w:rPr>
+        <w:rFonts w:ascii="Wingdings" w:hAnsi="Wingdings" w:hint="default"/>
+      </w:rPr>
+    </w:lvl>
+    <w:lvl w:ilvl="6" w:tplc="040E0001" w:tentative="1">
+      <w:start w:val="1"/>
+      <w:numFmt w:val="bullet"/>
+      <w:lvlText w:val=""/>
+      <w:lvlJc w:val="left"/>
+      <w:pPr>
+        <w:ind w:left="5040" w:hanging="360"/>
+      </w:pPr>
+      <w:rPr>
+        <w:rFonts w:ascii="Symbol" w:hAnsi="Symbol" w:hint="default"/>
+      </w:rPr>
+    </w:lvl>
+    <w:lvl w:ilvl="7" w:tplc="040E0003" w:tentative="1">
+      <w:start w:val="1"/>
+      <w:numFmt w:val="bullet"/>
+      <w:lvlText w:val="o"/>
+      <w:lvlJc w:val="left"/>
+      <w:pPr>
+        <w:ind w:left="5760" w:hanging="360"/>
+      </w:pPr>
+      <w:rPr>
+        <w:rFonts w:ascii="Courier New" w:hAnsi="Courier New" w:cs="Courier New" w:hint="default"/>
+      </w:rPr>
+    </w:lvl>
+    <w:lvl w:ilvl="8" w:tplc="040E0005" w:tentative="1">
+      <w:start w:val="1"/>
+      <w:numFmt w:val="bullet"/>
+      <w:lvlText w:val=""/>
+      <w:lvlJc w:val="left"/>
+      <w:pPr>
+        <w:ind w:left="6480" w:hanging="360"/>
+      </w:pPr>
+      <w:rPr>
+        <w:rFonts w:ascii="Wingdings" w:hAnsi="Wingdings" w:hint="default"/>
+      </w:rPr>
+    </w:lvl>
+  </w:abstractNum>
+  <w:abstractNum w:abstractNumId="14" w15:restartNumberingAfterBreak="0">
     <w:nsid w:val="65E70DD5"/>
     <w:multiLevelType w:val="hybridMultilevel"/>
     <w:tmpl w:val="CD2ED602"/>
@@ -3517,7 +6582,7 @@
       </w:rPr>
     </w:lvl>
   </w:abstractNum>
-  <w:abstractNum w:abstractNumId="10" w15:restartNumberingAfterBreak="0">
+  <w:abstractNum w:abstractNumId="15" w15:restartNumberingAfterBreak="0">
     <w:nsid w:val="66A103B6"/>
     <w:multiLevelType w:val="hybridMultilevel"/>
     <w:tmpl w:val="031E0C1A"/>
@@ -3630,7 +6695,120 @@
       </w:rPr>
     </w:lvl>
   </w:abstractNum>
-  <w:abstractNum w:abstractNumId="11" w15:restartNumberingAfterBreak="0">
+  <w:abstractNum w:abstractNumId="16" w15:restartNumberingAfterBreak="0">
+    <w:nsid w:val="716C16ED"/>
+    <w:multiLevelType w:val="hybridMultilevel"/>
+    <w:tmpl w:val="62420484"/>
+    <w:lvl w:ilvl="0" w:tplc="04090001">
+      <w:start w:val="1"/>
+      <w:numFmt w:val="bullet"/>
+      <w:lvlText w:val=""/>
+      <w:lvlJc w:val="left"/>
+      <w:pPr>
+        <w:ind w:left="720" w:hanging="360"/>
+      </w:pPr>
+      <w:rPr>
+        <w:rFonts w:ascii="Symbol" w:hAnsi="Symbol" w:hint="default"/>
+      </w:rPr>
+    </w:lvl>
+    <w:lvl w:ilvl="1" w:tplc="04090003" w:tentative="1">
+      <w:start w:val="1"/>
+      <w:numFmt w:val="bullet"/>
+      <w:lvlText w:val="o"/>
+      <w:lvlJc w:val="left"/>
+      <w:pPr>
+        <w:ind w:left="1440" w:hanging="360"/>
+      </w:pPr>
+      <w:rPr>
+        <w:rFonts w:ascii="Courier New" w:hAnsi="Courier New" w:cs="Courier New" w:hint="default"/>
+      </w:rPr>
+    </w:lvl>
+    <w:lvl w:ilvl="2" w:tplc="04090005" w:tentative="1">
+      <w:start w:val="1"/>
+      <w:numFmt w:val="bullet"/>
+      <w:lvlText w:val=""/>
+      <w:lvlJc w:val="left"/>
+      <w:pPr>
+        <w:ind w:left="2160" w:hanging="360"/>
+      </w:pPr>
+      <w:rPr>
+        <w:rFonts w:ascii="Wingdings" w:hAnsi="Wingdings" w:hint="default"/>
+      </w:rPr>
+    </w:lvl>
+    <w:lvl w:ilvl="3" w:tplc="04090001" w:tentative="1">
+      <w:start w:val="1"/>
+      <w:numFmt w:val="bullet"/>
+      <w:lvlText w:val=""/>
+      <w:lvlJc w:val="left"/>
+      <w:pPr>
+        <w:ind w:left="2880" w:hanging="360"/>
+      </w:pPr>
+      <w:rPr>
+        <w:rFonts w:ascii="Symbol" w:hAnsi="Symbol" w:hint="default"/>
+      </w:rPr>
+    </w:lvl>
+    <w:lvl w:ilvl="4" w:tplc="04090003" w:tentative="1">
+      <w:start w:val="1"/>
+      <w:numFmt w:val="bullet"/>
+      <w:lvlText w:val="o"/>
+      <w:lvlJc w:val="left"/>
+      <w:pPr>
+        <w:ind w:left="3600" w:hanging="360"/>
+      </w:pPr>
+      <w:rPr>
+        <w:rFonts w:ascii="Courier New" w:hAnsi="Courier New" w:cs="Courier New" w:hint="default"/>
+      </w:rPr>
+    </w:lvl>
+    <w:lvl w:ilvl="5" w:tplc="04090005" w:tentative="1">
+      <w:start w:val="1"/>
+      <w:numFmt w:val="bullet"/>
+      <w:lvlText w:val=""/>
+      <w:lvlJc w:val="left"/>
+      <w:pPr>
+        <w:ind w:left="4320" w:hanging="360"/>
+      </w:pPr>
+      <w:rPr>
+        <w:rFonts w:ascii="Wingdings" w:hAnsi="Wingdings" w:hint="default"/>
+      </w:rPr>
+    </w:lvl>
+    <w:lvl w:ilvl="6" w:tplc="04090001" w:tentative="1">
+      <w:start w:val="1"/>
+      <w:numFmt w:val="bullet"/>
+      <w:lvlText w:val=""/>
+      <w:lvlJc w:val="left"/>
+      <w:pPr>
+        <w:ind w:left="5040" w:hanging="360"/>
+      </w:pPr>
+      <w:rPr>
+        <w:rFonts w:ascii="Symbol" w:hAnsi="Symbol" w:hint="default"/>
+      </w:rPr>
+    </w:lvl>
+    <w:lvl w:ilvl="7" w:tplc="04090003" w:tentative="1">
+      <w:start w:val="1"/>
+      <w:numFmt w:val="bullet"/>
+      <w:lvlText w:val="o"/>
+      <w:lvlJc w:val="left"/>
+      <w:pPr>
+        <w:ind w:left="5760" w:hanging="360"/>
+      </w:pPr>
+      <w:rPr>
+        <w:rFonts w:ascii="Courier New" w:hAnsi="Courier New" w:cs="Courier New" w:hint="default"/>
+      </w:rPr>
+    </w:lvl>
+    <w:lvl w:ilvl="8" w:tplc="04090005" w:tentative="1">
+      <w:start w:val="1"/>
+      <w:numFmt w:val="bullet"/>
+      <w:lvlText w:val=""/>
+      <w:lvlJc w:val="left"/>
+      <w:pPr>
+        <w:ind w:left="6480" w:hanging="360"/>
+      </w:pPr>
+      <w:rPr>
+        <w:rFonts w:ascii="Wingdings" w:hAnsi="Wingdings" w:hint="default"/>
+      </w:rPr>
+    </w:lvl>
+  </w:abstractNum>
+  <w:abstractNum w:abstractNumId="17" w15:restartNumberingAfterBreak="0">
     <w:nsid w:val="78383D47"/>
     <w:multiLevelType w:val="hybridMultilevel"/>
     <w:tmpl w:val="011A8F7A"/>
@@ -3744,58 +6922,76 @@
     </w:lvl>
   </w:abstractNum>
   <w:num w:numId="1">
-    <w:abstractNumId w:val="1"/>
+    <w:abstractNumId w:val="3"/>
   </w:num>
   <w:num w:numId="2">
-    <w:abstractNumId w:val="1"/>
+    <w:abstractNumId w:val="3"/>
   </w:num>
   <w:num w:numId="3">
-    <w:abstractNumId w:val="1"/>
+    <w:abstractNumId w:val="3"/>
   </w:num>
   <w:num w:numId="4">
-    <w:abstractNumId w:val="1"/>
+    <w:abstractNumId w:val="3"/>
   </w:num>
   <w:num w:numId="5">
-    <w:abstractNumId w:val="1"/>
+    <w:abstractNumId w:val="3"/>
   </w:num>
   <w:num w:numId="6">
-    <w:abstractNumId w:val="1"/>
+    <w:abstractNumId w:val="3"/>
   </w:num>
   <w:num w:numId="7">
-    <w:abstractNumId w:val="1"/>
+    <w:abstractNumId w:val="3"/>
   </w:num>
   <w:num w:numId="8">
-    <w:abstractNumId w:val="11"/>
+    <w:abstractNumId w:val="17"/>
   </w:num>
   <w:num w:numId="9">
-    <w:abstractNumId w:val="3"/>
+    <w:abstractNumId w:val="5"/>
   </w:num>
   <w:num w:numId="10">
-    <w:abstractNumId w:val="6"/>
+    <w:abstractNumId w:val="8"/>
   </w:num>
   <w:num w:numId="11">
-    <w:abstractNumId w:val="9"/>
+    <w:abstractNumId w:val="14"/>
   </w:num>
   <w:num w:numId="12">
     <w:abstractNumId w:val="0"/>
   </w:num>
   <w:num w:numId="13">
-    <w:abstractNumId w:val="5"/>
+    <w:abstractNumId w:val="7"/>
   </w:num>
   <w:num w:numId="14">
+    <w:abstractNumId w:val="6"/>
+  </w:num>
+  <w:num w:numId="15">
+    <w:abstractNumId w:val="15"/>
+  </w:num>
+  <w:num w:numId="16">
+    <w:abstractNumId w:val="12"/>
+  </w:num>
+  <w:num w:numId="17">
+    <w:abstractNumId w:val="9"/>
+  </w:num>
+  <w:num w:numId="18">
     <w:abstractNumId w:val="4"/>
   </w:num>
-  <w:num w:numId="15">
+  <w:num w:numId="19">
+    <w:abstractNumId w:val="13"/>
+  </w:num>
+  <w:num w:numId="20">
+    <w:abstractNumId w:val="2"/>
+  </w:num>
+  <w:num w:numId="21">
+    <w:abstractNumId w:val="11"/>
+  </w:num>
+  <w:num w:numId="22">
     <w:abstractNumId w:val="10"/>
   </w:num>
-  <w:num w:numId="16">
-    <w:abstractNumId w:val="8"/>
+  <w:num w:numId="23">
+    <w:abstractNumId w:val="1"/>
   </w:num>
-  <w:num w:numId="17">
-    <w:abstractNumId w:val="7"/>
-  </w:num>
-  <w:num w:numId="18">
-    <w:abstractNumId w:val="2"/>
+  <w:num w:numId="24">
+    <w:abstractNumId w:val="16"/>
   </w:num>
 </w:numbering>
 </file>

</xml_diff>